<commit_message>
Doc - teoreticka cast 1
</commit_message>
<xml_diff>
--- a/docs/Dokumentace.docx
+++ b/docs/Dokumentace.docx
@@ -95,7 +95,7 @@
           </mc:Choice>
           <mc:Fallback>
             <w:pict>
-              <v:line w14:anchorId="1C312B79" id="Přímá spojnice 4" o:spid="_x0000_s1026" style="position:absolute;z-index:251660288;visibility:visible;mso-wrap-style:square;mso-wrap-distance-left:9pt;mso-wrap-distance-top:0;mso-wrap-distance-right:9pt;mso-wrap-distance-bottom:0;mso-position-horizontal:absolute;mso-position-horizontal-relative:text;mso-position-vertical:absolute;mso-position-vertical-relative:text" from="20.65pt,24.75pt" to="441.4pt,24.75pt" o:gfxdata="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" strokecolor="#ffc000" strokeweight=".5pt">
+              <v:line w14:anchorId="53655488" id="Přímá spojnice 4" o:spid="_x0000_s1026" style="position:absolute;z-index:251660288;visibility:visible;mso-wrap-style:square;mso-wrap-distance-left:9pt;mso-wrap-distance-top:0;mso-wrap-distance-right:9pt;mso-wrap-distance-bottom:0;mso-position-horizontal:absolute;mso-position-horizontal-relative:text;mso-position-vertical:absolute;mso-position-vertical-relative:text" from="20.65pt,24.75pt" to="441.4pt,24.75pt" o:gfxdata="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" strokecolor="#ffc000" strokeweight=".5pt">
                 <v:stroke joinstyle="miter"/>
               </v:line>
             </w:pict>
@@ -616,15 +616,7 @@
         <w:t xml:space="preserve">dne </w:t>
       </w:r>
       <w:r>
-        <w:t>………………………</w:t>
-      </w:r>
-      <w:proofErr w:type="gramStart"/>
-      <w:r>
-        <w:t>…….</w:t>
-      </w:r>
-      <w:proofErr w:type="gramEnd"/>
-      <w:r>
-        <w:t xml:space="preserve">.   </w:t>
+        <w:t xml:space="preserve">……………………………..   </w:t>
       </w:r>
     </w:p>
     <w:p>
@@ -823,15 +815,7 @@
         <w:t>Výčet cca 10 nejpoužívanějších slov v práci, které vystihují probírané téma (ne spojek, předložek atd.)</w:t>
       </w:r>
       <w:r>
-        <w:t xml:space="preserve">. </w:t>
-      </w:r>
-      <w:proofErr w:type="gramStart"/>
-      <w:r>
-        <w:t>Píší</w:t>
-      </w:r>
-      <w:proofErr w:type="gramEnd"/>
-      <w:r>
-        <w:t xml:space="preserve"> se za sebe, oddělená čárkou</w:t>
+        <w:t>. Píší se za sebe, oddělená čárkou</w:t>
       </w:r>
     </w:p>
     <w:p>
@@ -1759,67 +1743,119 @@
     </w:p>
     <w:p>
       <w:r>
-        <w:t>Rozepsání cílů ročníkové práce, měl by být napsán jako naivní představa, co by měla práce obsahovat, co je cílem – tedy na začátku projektu. Úvod by neměl obsahovat žádné informace o průběhu práce, proto se píše na začátku. Jaká očekávání od práce máte. Na základě úvodu se píše závěr (co z úvodu bylo naplněno atd.)</w:t>
-      </w:r>
-    </w:p>
-    <w:p>
-      <w:r>
-        <w:t>Můžete zde i napsat proč jste si toto téma práce vybrali, proč je pro vás důležitá atd.</w:t>
-      </w:r>
-    </w:p>
-    <w:p>
-      <w:r>
-        <w:t xml:space="preserve">Rozsahově by úvod měl mít cca </w:t>
-      </w:r>
-      <w:r>
-        <w:rPr>
-          <w:b/>
-        </w:rPr>
-        <w:t>jednu stránku,</w:t>
-      </w:r>
-      <w:r>
-        <w:t xml:space="preserve"> neměl by obsahovat obrázky ani body, jen souvislý text v odstavcích.</w:t>
+        <w:t xml:space="preserve">Cílem tohoto projektu je vytvoření webové stránky pro vznikající projekt Artzone Teplice. </w:t>
+      </w:r>
+      <w:r>
+        <w:t>Webová stránka bude mít několik hlavních funkcí, zejména pak kalendář akcí a seznam s profily všech umělců, kteří jsou registrováni.</w:t>
+      </w:r>
+    </w:p>
+    <w:p>
+      <w:r>
+        <w:t>Na hlavní stránce se bude nacházet</w:t>
+      </w:r>
+      <w:r>
+        <w:t xml:space="preserve"> informace o nejbližší akci, včetně několika podrobností (název, datum...). Zároveň se bude dát prokliknout na plnohodnotnou stránku akce. Dále sekce o nás, tj. informace, které by mohly uživateli více osvětit, o čem Artzone Teplice vlastně je, co zde najdou atd. Pravděpodobně poslední částí na stránce bude jednoduchý proklik na kontakt, s popiskem navnazujícím ke spolupráci.</w:t>
+      </w:r>
+    </w:p>
+    <w:p>
+      <w:r>
+        <w:t>Dále zde bude samotný kalendář akcí, který bude v měsíčním formátu zobrazovat podle žánru barevně rozlišené akce (ikonky s názvem). Po kliknutí na akci se zobrazí okno se základními informa</w:t>
+      </w:r>
+      <w:r>
+        <w:t>cemi o akci</w:t>
+      </w:r>
+      <w:r>
+        <w:t xml:space="preserve"> (název, datum, místo…), </w:t>
+      </w:r>
+      <w:r>
+        <w:t>s možností dalšího prokliku na kompletní podrobnosti včetně ilustračních fotografií. Bude to zároveň nejjednodušší cesta na zobrazení akcí, přímo seznam akcí neplánuji.</w:t>
+      </w:r>
+    </w:p>
+    <w:p>
+      <w:r>
+        <w:t xml:space="preserve">Akce se budou zobrazovat ve dvou formátech, náhled a úplné zobrazení. Náhled se bude moc zobrazit buď jako vyskakovací okno při kliknutí na akci v kalendáři, nebo ve stálém </w:t>
+      </w:r>
+      <w:r>
+        <w:t>zobrazení,</w:t>
+      </w:r>
+      <w:r>
+        <w:t xml:space="preserve"> a to hlavně na hlavní stránce v sekci nejbližší akce. V náhledu se bude zobrazovat název akce, kdy se pořádá a zkrácený popis akce. Zároveň zde bude tlačítko na proklik na úplné zobrazení. Úplné zobrazení bude formou samostatné stránky, kde budou zobrazeny všechny informace o dané akci, tj. název, kdy se pořádá, kompletní popis, pořadatel</w:t>
+      </w:r>
+      <w:r>
+        <w:t xml:space="preserve">, přesné místo a ilustrační obrázky. </w:t>
+      </w:r>
+    </w:p>
+    <w:p>
+      <w:r>
+        <w:t>Druhá</w:t>
+      </w:r>
+      <w:r>
+        <w:t xml:space="preserve"> z</w:t>
+      </w:r>
+      <w:r>
+        <w:t xml:space="preserve"> hlavní</w:t>
+      </w:r>
+      <w:r>
+        <w:t>ch</w:t>
+      </w:r>
+      <w:r>
+        <w:t xml:space="preserve"> strán</w:t>
+      </w:r>
+      <w:r>
+        <w:t>ek</w:t>
+      </w:r>
+      <w:r>
+        <w:t xml:space="preserve"> bude stránka s umělci. Zde budou zobrazeni umělci v kartách s profilovým obrázkem, jménem a zkráceným popisem. Součástí každé karty bude tlačítko pro zobrazení všech informací o daném umělci. Umělci budou</w:t>
+      </w:r>
+      <w:r>
+        <w:t xml:space="preserve"> pravděpodobně v rozložení do tabulky.</w:t>
+      </w:r>
+      <w:r>
+        <w:t xml:space="preserve"> Pro lepší orientaci bude umožněno vyhledávání mezi umělci</w:t>
+      </w:r>
+      <w:r>
+        <w:t>.</w:t>
+      </w:r>
+    </w:p>
+    <w:p>
+      <w:r>
+        <w:t>Kompletní zobrazení umělce bude ve stejném designovém stylu jako kompletní zobrazení akce. Bude zde celé jméno, popis umělce</w:t>
+      </w:r>
+      <w:r>
+        <w:t xml:space="preserve"> a </w:t>
+      </w:r>
+      <w:r>
+        <w:t>fotografie, včetně profilové fotografie</w:t>
+      </w:r>
+      <w:r>
+        <w:t>. Neplánuji žádné zobrazení akcí umělce na jeho profilu.</w:t>
+      </w:r>
+    </w:p>
+    <w:p>
+      <w:r>
+        <w:t>Bude zde také samostatná stránka kontakt. Zde bude zobrazena adresa pro případné schůzky, včetně interaktivní mapy se zobrazenou polohou. Dále zde bude telefonní číslo na všechny členy vedení a emailová adresa</w:t>
+      </w:r>
+      <w:r>
+        <w:t>.</w:t>
+      </w:r>
+    </w:p>
+    <w:p>
+      <w:r>
+        <w:t>Tento projekt jsem si vybral především, protože se přímo Artzone Teplice účastním (jsem spoluzakladatelem) a přišlo mi jako dobrý nápad mu vytvořit webovou stránku jako ročníkovou práci. Zároveň se díky tvorbě této ročníkové práce naučím mnoho nových dovedností ve tvorbě webů či práci s databází. Zejména pak práci s</w:t>
+      </w:r>
+      <w:r>
+        <w:t> JS knihovnami, se kterými jsem se doposud v mém studiu nesetkal.</w:t>
+      </w:r>
+      <w:r>
+        <w:t xml:space="preserve"> </w:t>
+      </w:r>
+    </w:p>
+    <w:p>
+      <w:r>
+        <w:br w:type="page"/>
       </w:r>
     </w:p>
     <w:p/>
-    <w:p>
-      <w:r>
-        <w:t xml:space="preserve">Cílem tohoto projektu je vytvoření webové stránky pro vznikající projekt Artzone Teplice. </w:t>
-      </w:r>
-      <w:r>
-        <w:t>Webová stránka bude mít několik hlavních funkcí, zejména pak kalendář akcí a seznam s profily všech umělců, kteří jsou registrováni.</w:t>
-      </w:r>
-    </w:p>
-    <w:p>
-      <w:r>
-        <w:t>Na hlavní stránce se bude nacházet</w:t>
-      </w:r>
-      <w:r>
-        <w:t xml:space="preserve"> informace o nejbližší akci, včetně několika podrobností (název, datum...). Zároveň se bude dát prokliknout na plnohodnotnou stránku akce. Dále sekce o nás, tj. informace, které by mohly uživateli více osvětit, o čem Artzone Teplice vlastně je, co zde najdou atd. Pravděpodobně poslední částí na stránce bude jednoduchý proklik na kontakt, s popiskem navnazujícím ke spolupráci.</w:t>
-      </w:r>
-    </w:p>
-    <w:p>
-      <w:r>
-        <w:t>Dále zde bude samotný kalendář akcí, který bude v měsíčním formátu zobrazovat podle žánru barevně rozlišené akce (ikonky s názvem). Po kliknutí na akci se zobrazí okno se základními informa</w:t>
-      </w:r>
-      <w:r>
-        <w:t>cemi o akci</w:t>
-      </w:r>
-      <w:r>
-        <w:t xml:space="preserve"> (název, datum, místo…), </w:t>
-      </w:r>
-      <w:r>
-        <w:t>s možností dalšího prokliku na kompletní podrobnosti včetně ilustračních fotografií. Bude to zároveň nejjednodušší cesta na zobrazení akcí, přímo seznam akcí neplánuji.</w:t>
-      </w:r>
-    </w:p>
-    <w:p>
-      <w:r>
-        <w:t>Akce PO</w:t>
-      </w:r>
-      <w:r>
-        <w:br w:type="page"/>
-      </w:r>
-    </w:p>
     <w:p>
       <w:pPr>
         <w:pStyle w:val="Nadpis1"/>
@@ -1829,7 +1865,6 @@
       </w:pPr>
       <w:bookmarkStart w:id="1" w:name="_Toc89414888"/>
       <w:r>
-        <w:lastRenderedPageBreak/>
         <w:t>Teoretická část</w:t>
       </w:r>
     </w:p>
@@ -1876,11 +1911,325 @@
       <w:bookmarkEnd w:id="2"/>
     </w:p>
     <w:p>
-      <w:r>
-        <w:t>Soupis všech technologií, které budete v projektu používat. Není to jen seznam jazyků, ale popis veškerých externích součástí (frameworků, enginů, pluginů, jazyků…), které využíváte. U každé technologie byste měli uvést krátký popis (nezapomeňte citovat, protože informace o dané technologie určitě nemáte z hlavy) a k čemu to ve vašem projektu přesně využijete. Klidně můžete rozebrat i technologie, které jste si nevybrali a z jakých důvodů jste zvolili jinou cestu/alternativu.</w:t>
-      </w:r>
-    </w:p>
-    <w:p>
+      <w:pPr>
+        <w:pStyle w:val="Nadpis3"/>
+        <w:pBdr>
+          <w:bottom w:val="single" w:sz="4" w:space="1" w:color="auto"/>
+        </w:pBdr>
+      </w:pPr>
+      <w:r>
+        <w:t>HTML</w:t>
+      </w:r>
+    </w:p>
+    <w:p>
+      <w:r>
+        <w:t>HTML (</w:t>
+      </w:r>
+      <w:r>
+        <w:rPr>
+          <w:lang w:val="en"/>
+        </w:rPr>
+        <w:t>Hyper Text Markup Language</w:t>
+      </w:r>
+      <w:r>
+        <w:t>) je zkratka pro hypertextový značkovací jazyk, který se používá k vytváření obsahu webové stránky. Obsah webové stránky mohou tvořit texty, obrázky, tabulky, multimédia a další prvky.</w:t>
+      </w:r>
+      <w:r>
+        <w:t xml:space="preserve"> </w:t>
+      </w:r>
+      <w:r>
+        <w:t>[</w:t>
+      </w:r>
+      <w:r>
+        <w:t>1</w:t>
+      </w:r>
+      <w:r>
+        <w:t>]</w:t>
+      </w:r>
+    </w:p>
+    <w:p>
+      <w:r>
+        <w:t>Tento jazyk využívám jako základ, na který následně můžu navazovat s dalšími jazyky</w:t>
+      </w:r>
+      <w:r>
+        <w:t>.</w:t>
+      </w:r>
+    </w:p>
+    <w:p>
+      <w:pPr>
+        <w:pStyle w:val="Nadpis3"/>
+        <w:pBdr>
+          <w:bottom w:val="single" w:sz="4" w:space="1" w:color="auto"/>
+        </w:pBdr>
+      </w:pPr>
+      <w:r>
+        <w:t>CSS</w:t>
+      </w:r>
+    </w:p>
+    <w:p>
+      <w:r>
+        <w:t>CSS je jazyk stylů používaný k popisu prezentace dokumentu napsaného v jazyce HTML nebo XML.</w:t>
+      </w:r>
+      <w:r>
+        <w:t xml:space="preserve"> [2]</w:t>
+      </w:r>
+    </w:p>
+    <w:p>
+      <w:r>
+        <w:t xml:space="preserve">CSS využívám </w:t>
+      </w:r>
+      <w:r>
+        <w:t>pro designování větší části webové stránky.</w:t>
+      </w:r>
+    </w:p>
+    <w:p>
+      <w:pPr>
+        <w:pStyle w:val="Nadpis3"/>
+        <w:pBdr>
+          <w:bottom w:val="single" w:sz="4" w:space="1" w:color="auto"/>
+        </w:pBdr>
+      </w:pPr>
+      <w:r>
+        <w:t>Java</w:t>
+      </w:r>
+      <w:r>
+        <w:t>S</w:t>
+      </w:r>
+      <w:r>
+        <w:t>cript</w:t>
+      </w:r>
+    </w:p>
+    <w:p>
+      <w:r>
+        <w:t>JavaScript je skriptovací jazyk, který umožňuje vytvářet dynamicky se aktualizující obsah, ovládat multimédia, animovat obrázky a</w:t>
+      </w:r>
+      <w:r>
+        <w:t>td. [3]</w:t>
+      </w:r>
+    </w:p>
+    <w:p>
+      <w:r>
+        <w:t xml:space="preserve">JavaScript využívám </w:t>
+      </w:r>
+      <w:r>
+        <w:t>pro některé funkce webu, zejména ale pak využívám tzv. JS knihovny.</w:t>
+      </w:r>
+    </w:p>
+    <w:p>
+      <w:pPr>
+        <w:pStyle w:val="Nadpis3"/>
+        <w:pBdr>
+          <w:bottom w:val="single" w:sz="4" w:space="1" w:color="auto"/>
+        </w:pBdr>
+      </w:pPr>
+      <w:r>
+        <w:t>Node.JS</w:t>
+      </w:r>
+    </w:p>
+    <w:p>
+      <w:r>
+        <w:t>Node.js je bezplatné, open-source, multiplatformní prostředí JavaScriptu, které vývojářům umožňuje vytvářet servery, webové aplikace, nástroje příkazového řádku a skripty.</w:t>
+      </w:r>
+      <w:r>
+        <w:t xml:space="preserve"> [4]</w:t>
+      </w:r>
+    </w:p>
+    <w:p>
+      <w:r>
+        <w:t>Node.js využívám pro práci se serverem.</w:t>
+      </w:r>
+    </w:p>
+    <w:p>
+      <w:pPr>
+        <w:pStyle w:val="Nadpis3"/>
+        <w:pBdr>
+          <w:bottom w:val="single" w:sz="4" w:space="1" w:color="auto"/>
+        </w:pBdr>
+      </w:pPr>
+      <w:r>
+        <w:t>Express JS</w:t>
+      </w:r>
+    </w:p>
+    <w:p>
+      <w:r>
+        <w:t xml:space="preserve">Express je </w:t>
+      </w:r>
+      <w:r>
+        <w:t>minimalistický</w:t>
+      </w:r>
+      <w:r>
+        <w:t xml:space="preserve"> a flexibilní framework pro webové aplikace Node.js, který poskytuje robustní sadu funkcí pro webové a mobilní aplikace.</w:t>
+      </w:r>
+      <w:r>
+        <w:t xml:space="preserve"> [5]</w:t>
+      </w:r>
+    </w:p>
+    <w:p>
+      <w:r>
+        <w:t xml:space="preserve">Express využívám </w:t>
+      </w:r>
+      <w:r>
+        <w:t>pro backend webu, primárně pro spojení s databází.</w:t>
+      </w:r>
+    </w:p>
+    <w:p>
+      <w:pPr>
+        <w:pStyle w:val="Nadpis3"/>
+        <w:pBdr>
+          <w:bottom w:val="single" w:sz="4" w:space="1" w:color="auto"/>
+        </w:pBdr>
+      </w:pPr>
+      <w:r>
+        <w:t>EJS</w:t>
+      </w:r>
+    </w:p>
+    <w:p>
+      <w:r>
+        <w:t>EJS je šablonovací systém/jazyk, který vývojářům umožňuje kódovat značky HTML pomocí jednoduchého jazyka JavaScript.</w:t>
+      </w:r>
+      <w:r>
+        <w:t xml:space="preserve"> [6]</w:t>
+      </w:r>
+    </w:p>
+    <w:p>
+      <w:r>
+        <w:t>EJS využívám pro zobrazování</w:t>
+      </w:r>
+      <w:r>
+        <w:t xml:space="preserve"> HTML v JavaScriptu.</w:t>
+      </w:r>
+    </w:p>
+    <w:p>
+      <w:pPr>
+        <w:pStyle w:val="Nadpis3"/>
+        <w:pBdr>
+          <w:bottom w:val="single" w:sz="4" w:space="1" w:color="auto"/>
+        </w:pBdr>
+      </w:pPr>
+      <w:r>
+        <w:t>Visual studio code</w:t>
+      </w:r>
+    </w:p>
+    <w:p>
+      <w:r>
+        <w:t>Visual Studio Code je editor zdrojového kódu vyvíjený společností Microsoft. Obsahuje podporu pro Git (GitHub), zvýraznění syntaxe, kontextový našeptávač a podporu pro ladění a refaktorizaci. [7]</w:t>
+      </w:r>
+    </w:p>
+    <w:p>
+      <w:r>
+        <w:t>Prostředí Visual Studio Code využívám pro veškeré psaní kódu.</w:t>
+      </w:r>
+    </w:p>
+    <w:p>
+      <w:pPr>
+        <w:pStyle w:val="Nadpis3"/>
+        <w:pBdr>
+          <w:bottom w:val="single" w:sz="4" w:space="1" w:color="auto"/>
+        </w:pBdr>
+      </w:pPr>
+      <w:r>
+        <w:t>XAMPP</w:t>
+      </w:r>
+    </w:p>
+    <w:p>
+      <w:r>
+        <w:t>XAMPP je zcela bezplatná, snadno instalovatelná distribuce Apache obsahující MariaDB, PHP a Perl.</w:t>
+      </w:r>
+      <w:r>
+        <w:t xml:space="preserve"> [8]</w:t>
+      </w:r>
+    </w:p>
+    <w:p>
+      <w:r>
+        <w:t>XAMPP využívám k</w:t>
+      </w:r>
+      <w:r>
+        <w:t> spouštění serveru MySQL pro práci s databází.</w:t>
+      </w:r>
+    </w:p>
+    <w:p>
+      <w:pPr>
+        <w:pStyle w:val="Nadpis3"/>
+        <w:pBdr>
+          <w:bottom w:val="single" w:sz="4" w:space="1" w:color="auto"/>
+        </w:pBdr>
+      </w:pPr>
+      <w:r>
+        <w:lastRenderedPageBreak/>
+        <w:t>My</w:t>
+      </w:r>
+      <w:r>
+        <w:t>SQL</w:t>
+      </w:r>
+    </w:p>
+    <w:p>
+      <w:r>
+        <w:t>Software MySQL je velmi rychlý, vícevláknový, víceuživatelský a robustní databázový server SQL</w:t>
+      </w:r>
+      <w:r>
+        <w:t xml:space="preserve">. </w:t>
+      </w:r>
+      <w:r>
+        <w:t>MySQL Server je určen pro kritické produkční systémy s velkou zátěží i pro zabudování do hromadně nasazovaného softwaru.</w:t>
+      </w:r>
+      <w:r>
+        <w:t xml:space="preserve"> [9]</w:t>
+      </w:r>
+    </w:p>
+    <w:p>
+      <w:r>
+        <w:t>MySQL server využívám hlavně z důvodu jeho jednoduchosti</w:t>
+      </w:r>
+      <w:r>
+        <w:t>, praktičnosti a funkcí vývojového prostředí.</w:t>
+      </w:r>
+    </w:p>
+    <w:p>
+      <w:pPr>
+        <w:pStyle w:val="Nadpis3"/>
+        <w:pBdr>
+          <w:bottom w:val="single" w:sz="4" w:space="1" w:color="auto"/>
+        </w:pBdr>
+      </w:pPr>
+      <w:r>
+        <w:t>Figma</w:t>
+      </w:r>
+    </w:p>
+    <w:p>
+      <w:r>
+        <w:t xml:space="preserve">Figma je kolaborativní webová aplikace pro návrh rozhraní. </w:t>
+      </w:r>
+      <w:r>
+        <w:t>Z</w:t>
+      </w:r>
+      <w:r>
+        <w:t>aměřuje</w:t>
+      </w:r>
+      <w:r>
+        <w:t xml:space="preserve"> se zejména</w:t>
+      </w:r>
+      <w:r>
+        <w:t xml:space="preserve"> na návrh uživatelského rozhraní a</w:t>
+      </w:r>
+      <w:r>
+        <w:t xml:space="preserve"> k tomu</w:t>
+      </w:r>
+      <w:r>
+        <w:t xml:space="preserve"> využívá řadu vektorových grafických editorů</w:t>
+      </w:r>
+      <w:r>
+        <w:t>. [10]</w:t>
+      </w:r>
+    </w:p>
+    <w:p>
+      <w:r>
+        <w:t>Figmu využívám pro vytváření prvotních návrhů webové stránky, které následně využiji k vytvoření kompletního webu.</w:t>
+      </w:r>
+    </w:p>
+    <w:p>
+      <w:r>
+        <w:t xml:space="preserve"> </w:t>
+      </w:r>
       <w:r>
         <w:br w:type="page"/>
       </w:r>
@@ -2128,6 +2477,274 @@
       </w:r>
     </w:p>
     <w:p>
+      <w:r>
+        <w:t xml:space="preserve">[1] </w:t>
+      </w:r>
+      <w:r>
+        <w:rPr>
+          <w:i/>
+          <w:iCs/>
+        </w:rPr>
+        <w:t>Značkovací jazyk (HTML)</w:t>
+      </w:r>
+      <w:r>
+        <w:t>. Online. Dostupné z: </w:t>
+      </w:r>
+      <w:hyperlink r:id="rId14" w:history="1">
+        <w:r>
+          <w:rPr>
+            <w:rStyle w:val="Hypertextovodkaz"/>
+          </w:rPr>
+          <w:t>https://web.vavyskov.cz/znackovaci-jazyk.html</w:t>
+        </w:r>
+      </w:hyperlink>
+      <w:r>
+        <w:t>. [cit. 2024-12-26].</w:t>
+      </w:r>
+    </w:p>
+    <w:p>
+      <w:r>
+        <w:t xml:space="preserve">[2] </w:t>
+      </w:r>
+      <w:r>
+        <w:rPr>
+          <w:i/>
+          <w:iCs/>
+        </w:rPr>
+        <w:t>CSS: Cascading Style Sheets</w:t>
+      </w:r>
+      <w:r>
+        <w:t>. Online. Dostupné z: </w:t>
+      </w:r>
+      <w:hyperlink r:id="rId15" w:history="1">
+        <w:r>
+          <w:rPr>
+            <w:rStyle w:val="Hypertextovodkaz"/>
+          </w:rPr>
+          <w:t>https://developer.mozilla.org/en-US/docs/Web/CSS</w:t>
+        </w:r>
+      </w:hyperlink>
+      <w:r>
+        <w:t>. [cit. 2024-12-26].</w:t>
+      </w:r>
+    </w:p>
+    <w:p>
+      <w:r>
+        <w:t xml:space="preserve">[3] </w:t>
+      </w:r>
+      <w:r>
+        <w:rPr>
+          <w:i/>
+          <w:iCs/>
+        </w:rPr>
+        <w:t>What is JavaScript</w:t>
+      </w:r>
+      <w:r>
+        <w:rPr>
+          <w:i/>
+          <w:iCs/>
+        </w:rPr>
+        <w:t>?</w:t>
+      </w:r>
+      <w:r>
+        <w:t> Online. Dostupné z: </w:t>
+      </w:r>
+      <w:hyperlink r:id="rId16" w:history="1">
+        <w:r>
+          <w:rPr>
+            <w:rStyle w:val="Hypertextovodkaz"/>
+          </w:rPr>
+          <w:t>https://developer.mozilla.org/en-US/docs/Learn_web_development/Core/Scripting/What_is_JavaScript</w:t>
+        </w:r>
+      </w:hyperlink>
+      <w:r>
+        <w:t>. [cit. 2024-12-26].</w:t>
+      </w:r>
+    </w:p>
+    <w:p>
+      <w:r>
+        <w:t>[4]</w:t>
+      </w:r>
+      <w:r>
+        <w:t xml:space="preserve"> </w:t>
+      </w:r>
+      <w:r>
+        <w:rPr>
+          <w:i/>
+          <w:iCs/>
+        </w:rPr>
+        <w:t>Node.js - Run JavaScript Everywhere</w:t>
+      </w:r>
+      <w:r>
+        <w:t>. Online. Dostupné z: </w:t>
+      </w:r>
+      <w:hyperlink r:id="rId17" w:history="1">
+        <w:r>
+          <w:rPr>
+            <w:rStyle w:val="Hypertextovodkaz"/>
+          </w:rPr>
+          <w:t>https://nodejs.org</w:t>
+        </w:r>
+      </w:hyperlink>
+      <w:r>
+        <w:t>. [cit. 2024-12-26].</w:t>
+      </w:r>
+    </w:p>
+    <w:p>
+      <w:r>
+        <w:t xml:space="preserve">[5] </w:t>
+      </w:r>
+      <w:r>
+        <w:rPr>
+          <w:i/>
+          <w:iCs/>
+        </w:rPr>
+        <w:t>Express - Node.js web application framework</w:t>
+      </w:r>
+      <w:r>
+        <w:t>. Online. Dostupné z: </w:t>
+      </w:r>
+      <w:hyperlink r:id="rId18" w:history="1">
+        <w:r>
+          <w:rPr>
+            <w:rStyle w:val="Hypertextovodkaz"/>
+          </w:rPr>
+          <w:t>https://expressjs.com</w:t>
+        </w:r>
+      </w:hyperlink>
+      <w:r>
+        <w:t>. [cit. 2024-12-26].</w:t>
+      </w:r>
+    </w:p>
+    <w:p>
+      <w:r>
+        <w:t xml:space="preserve">[6] </w:t>
+      </w:r>
+      <w:r>
+        <w:rPr>
+          <w:i/>
+          <w:iCs/>
+        </w:rPr>
+        <w:t>Embedded Javascript – Wikipedia</w:t>
+      </w:r>
+      <w:r>
+        <w:t>. Online. Dostupné z: </w:t>
+      </w:r>
+      <w:hyperlink r:id="rId19" w:history="1">
+        <w:r>
+          <w:rPr>
+            <w:rStyle w:val="Hypertextovodkaz"/>
+          </w:rPr>
+          <w:t>https://en.wikipedia.org/wiki/Embedded_Javascript</w:t>
+        </w:r>
+      </w:hyperlink>
+      <w:r>
+        <w:t>. [cit. 2024-12-26].</w:t>
+      </w:r>
+    </w:p>
+    <w:p>
+      <w:r>
+        <w:t xml:space="preserve">[7] </w:t>
+      </w:r>
+      <w:r>
+        <w:rPr>
+          <w:i/>
+          <w:iCs/>
+        </w:rPr>
+        <w:t>Visual Studio Code – Wikipedie</w:t>
+      </w:r>
+      <w:r>
+        <w:t>. Online. Dostupné z: </w:t>
+      </w:r>
+      <w:hyperlink r:id="rId20" w:history="1">
+        <w:r>
+          <w:rPr>
+            <w:rStyle w:val="Hypertextovodkaz"/>
+          </w:rPr>
+          <w:t>https://cs.wikipedia.org/wiki/Visual_Studio_Code</w:t>
+        </w:r>
+      </w:hyperlink>
+      <w:r>
+        <w:t>. [cit. 2024-12-26].</w:t>
+      </w:r>
+    </w:p>
+    <w:p>
+      <w:r>
+        <w:t xml:space="preserve">[8] </w:t>
+      </w:r>
+      <w:r>
+        <w:rPr>
+          <w:i/>
+          <w:iCs/>
+        </w:rPr>
+        <w:t>XAMPP</w:t>
+      </w:r>
+      <w:r>
+        <w:t>. Online. Dostupné z: </w:t>
+      </w:r>
+      <w:hyperlink r:id="rId21" w:history="1">
+        <w:r>
+          <w:rPr>
+            <w:rStyle w:val="Hypertextovodkaz"/>
+          </w:rPr>
+          <w:t>https://www.apachefriends.org/</w:t>
+        </w:r>
+      </w:hyperlink>
+      <w:r>
+        <w:t>. [cit. 2024-12-26].</w:t>
+      </w:r>
+    </w:p>
+    <w:p>
+      <w:r>
+        <w:t xml:space="preserve">[9] </w:t>
+      </w:r>
+      <w:r>
+        <w:rPr>
+          <w:i/>
+          <w:iCs/>
+        </w:rPr>
+        <w:t>MySQL 8.4 Reference Manual :: 1 General Information</w:t>
+      </w:r>
+      <w:r>
+        <w:t>. Online. Dostupné z: </w:t>
+      </w:r>
+      <w:hyperlink r:id="rId22" w:history="1">
+        <w:r>
+          <w:rPr>
+            <w:rStyle w:val="Hypertextovodkaz"/>
+          </w:rPr>
+          <w:t>https://dev.mysql.com/doc/refman/8.4/en/introduction.html</w:t>
+        </w:r>
+      </w:hyperlink>
+      <w:r>
+        <w:t>. [cit. 2024-12-26].</w:t>
+      </w:r>
+    </w:p>
+    <w:p>
+      <w:r>
+        <w:t xml:space="preserve">[10] </w:t>
+      </w:r>
+      <w:r>
+        <w:rPr>
+          <w:i/>
+          <w:iCs/>
+        </w:rPr>
+        <w:t>Figma - Wikipedia</w:t>
+      </w:r>
+      <w:r>
+        <w:t>. Online. Dostupné z: </w:t>
+      </w:r>
+      <w:hyperlink r:id="rId23" w:history="1">
+        <w:r>
+          <w:rPr>
+            <w:rStyle w:val="Hypertextovodkaz"/>
+          </w:rPr>
+          <w:t>https://en.wikipedia.org/wiki/Figma</w:t>
+        </w:r>
+      </w:hyperlink>
+      <w:r>
+        <w:t xml:space="preserve">. [cit. 2024-12-26]. </w:t>
+      </w:r>
       <w:r>
         <w:br w:type="page"/>
       </w:r>
@@ -2401,8 +3018,8 @@
     </w:p>
     <w:p/>
     <w:sectPr>
-      <w:footerReference w:type="default" r:id="rId14"/>
-      <w:footerReference w:type="first" r:id="rId15"/>
+      <w:footerReference w:type="default" r:id="rId24"/>
+      <w:footerReference w:type="first" r:id="rId25"/>
       <w:pgSz w:w="11906" w:h="16838"/>
       <w:pgMar w:top="1417" w:right="1417" w:bottom="1417" w:left="1417" w:header="850" w:footer="680" w:gutter="0"/>
       <w:cols w:space="708"/>
@@ -3439,7 +4056,7 @@
     <w:lsdException w:name="Table Grid" w:uiPriority="39"/>
     <w:lsdException w:name="Table Theme" w:semiHidden="1" w:unhideWhenUsed="1"/>
     <w:lsdException w:name="Placeholder Text" w:semiHidden="1"/>
-    <w:lsdException w:name="No Spacing" w:uiPriority="1" w:qFormat="1"/>
+    <w:lsdException w:name="No Spacing" w:uiPriority="1"/>
     <w:lsdException w:name="Light Shading" w:uiPriority="60"/>
     <w:lsdException w:name="Light List" w:uiPriority="61"/>
     <w:lsdException w:name="Light Grid" w:uiPriority="62"/>
@@ -3729,10 +4346,9 @@
     <w:next w:val="Normln"/>
     <w:link w:val="Nadpis3Char"/>
     <w:uiPriority w:val="9"/>
-    <w:semiHidden/>
     <w:unhideWhenUsed/>
     <w:qFormat/>
-    <w:rsid w:val="00825E18"/>
+    <w:rsid w:val="00003C14"/>
     <w:pPr>
       <w:keepNext/>
       <w:keepLines/>
@@ -3740,7 +4356,7 @@
         <w:ilvl w:val="2"/>
         <w:numId w:val="2"/>
       </w:numPr>
-      <w:spacing w:before="40" w:after="0"/>
+      <w:spacing w:before="160" w:after="120" w:line="240" w:lineRule="auto"/>
       <w:outlineLvl w:val="2"/>
     </w:pPr>
     <w:rPr>
@@ -4088,8 +4704,7 @@
     <w:basedOn w:val="Standardnpsmoodstavce"/>
     <w:link w:val="Nadpis3"/>
     <w:uiPriority w:val="9"/>
-    <w:semiHidden/>
-    <w:rsid w:val="00825E18"/>
+    <w:rsid w:val="00003C14"/>
     <w:rPr>
       <w:rFonts w:asciiTheme="majorHAnsi" w:eastAsiaTheme="majorEastAsia" w:hAnsiTheme="majorHAnsi" w:cstheme="majorBidi"/>
       <w:color w:val="1F3763" w:themeColor="accent1" w:themeShade="7F"/>
@@ -4220,6 +4835,27 @@
     <w:pPr>
       <w:spacing w:after="100"/>
       <w:ind w:left="220"/>
+    </w:pPr>
+  </w:style>
+  <w:style w:type="character" w:styleId="Nevyeenzmnka">
+    <w:name w:val="Unresolved Mention"/>
+    <w:basedOn w:val="Standardnpsmoodstavce"/>
+    <w:uiPriority w:val="99"/>
+    <w:semiHidden/>
+    <w:unhideWhenUsed/>
+    <w:rsid w:val="004E0A4F"/>
+    <w:rPr>
+      <w:color w:val="605E5C"/>
+      <w:shd w:val="clear" w:color="auto" w:fill="E1DFDD"/>
+    </w:rPr>
+  </w:style>
+  <w:style w:type="paragraph" w:styleId="Bezmezer">
+    <w:name w:val="No Spacing"/>
+    <w:uiPriority w:val="1"/>
+    <w:rsid w:val="00003C14"/>
+    <w:pPr>
+      <w:spacing w:after="0" w:line="240" w:lineRule="auto"/>
+      <w:jc w:val="both"/>
     </w:pPr>
   </w:style>
 </w:styles>
@@ -4521,7 +5157,12 @@
 </file>
 
 <file path=customXml/item1.xml><?xml version="1.0" encoding="utf-8"?>
-<b:Sources xmlns:b="http://schemas.openxmlformats.org/officeDocument/2006/bibliography" xmlns="http://schemas.openxmlformats.org/officeDocument/2006/bibliography" SelectedStyle="\ISO690Nmerical.XSL" StyleName="ISO 690 – číselná reference" Version="1987"/>
+<?mso-contentType ?>
+<FormTemplates xmlns="http://schemas.microsoft.com/sharepoint/v3/contenttype/forms">
+  <Display>DocumentLibraryForm</Display>
+  <Edit>DocumentLibraryForm</Edit>
+  <New>DocumentLibraryForm</New>
+</FormTemplates>
 </file>
 
 <file path=customXml/item2.xml><?xml version="1.0" encoding="utf-8"?>
@@ -4690,12 +5331,7 @@
 </file>
 
 <file path=customXml/item3.xml><?xml version="1.0" encoding="utf-8"?>
-<?mso-contentType ?>
-<FormTemplates xmlns="http://schemas.microsoft.com/sharepoint/v3/contenttype/forms">
-  <Display>DocumentLibraryForm</Display>
-  <Edit>DocumentLibraryForm</Edit>
-  <New>DocumentLibraryForm</New>
-</FormTemplates>
+<b:Sources xmlns:b="http://schemas.openxmlformats.org/officeDocument/2006/bibliography" xmlns="http://schemas.openxmlformats.org/officeDocument/2006/bibliography" SelectedStyle="\ISO690Nmerical.XSL" StyleName="ISO 690 – číselná reference" Version="1987"/>
 </file>
 
 <file path=customXml/item4.xml><?xml version="1.0" encoding="utf-8"?>
@@ -4705,9 +5341,9 @@
 </file>
 
 <file path=customXml/itemProps1.xml><?xml version="1.0" encoding="utf-8"?>
-<ds:datastoreItem xmlns:ds="http://schemas.openxmlformats.org/officeDocument/2006/customXml" ds:itemID="{324DBA31-953D-436A-9E77-D8A7DC4AD694}">
+<ds:datastoreItem xmlns:ds="http://schemas.openxmlformats.org/officeDocument/2006/customXml" ds:itemID="{4FF85B71-35EB-4667-B5A7-25BC67E7B3EE}">
   <ds:schemaRefs>
-    <ds:schemaRef ds:uri="http://schemas.openxmlformats.org/officeDocument/2006/bibliography"/>
+    <ds:schemaRef ds:uri="http://schemas.microsoft.com/sharepoint/v3/contenttype/forms"/>
   </ds:schemaRefs>
 </ds:datastoreItem>
 </file>
@@ -4732,9 +5368,9 @@
 </file>
 
 <file path=customXml/itemProps3.xml><?xml version="1.0" encoding="utf-8"?>
-<ds:datastoreItem xmlns:ds="http://schemas.openxmlformats.org/officeDocument/2006/customXml" ds:itemID="{4FF85B71-35EB-4667-B5A7-25BC67E7B3EE}">
+<ds:datastoreItem xmlns:ds="http://schemas.openxmlformats.org/officeDocument/2006/customXml" ds:itemID="{324DBA31-953D-436A-9E77-D8A7DC4AD694}">
   <ds:schemaRefs>
-    <ds:schemaRef ds:uri="http://schemas.microsoft.com/sharepoint/v3/contenttype/forms"/>
+    <ds:schemaRef ds:uri="http://schemas.openxmlformats.org/officeDocument/2006/bibliography"/>
   </ds:schemaRefs>
 </ds:datastoreItem>
 </file>

</xml_diff>

<commit_message>
docs + drobne upravy header
</commit_message>
<xml_diff>
--- a/docs/Dokumentace.docx
+++ b/docs/Dokumentace.docx
@@ -1,6 +1,6 @@
 
 <file path=word/document.xml><?xml version="1.0" encoding="utf-8"?>
-<w:document xmlns:wpc="http://schemas.microsoft.com/office/word/2010/wordprocessingCanvas" xmlns:cx="http://schemas.microsoft.com/office/drawing/2014/chartex" xmlns:cx1="http://schemas.microsoft.com/office/drawing/2015/9/8/chartex" xmlns:cx2="http://schemas.microsoft.com/office/drawing/2015/10/21/chartex" xmlns:cx3="http://schemas.microsoft.com/office/drawing/2016/5/9/chartex" xmlns:cx4="http://schemas.microsoft.com/office/drawing/2016/5/10/chartex" xmlns:cx5="http://schemas.microsoft.com/office/drawing/2016/5/11/chartex" xmlns:cx6="http://schemas.microsoft.com/office/drawing/2016/5/12/chartex" xmlns:cx7="http://schemas.microsoft.com/office/drawing/2016/5/13/chartex" xmlns:cx8="http://schemas.microsoft.com/office/drawing/2016/5/14/chartex" xmlns:mc="http://schemas.openxmlformats.org/markup-compatibility/2006" xmlns:aink="http://schemas.microsoft.com/office/drawing/2016/ink" xmlns:am3d="http://schemas.microsoft.com/office/drawing/2017/model3d" xmlns:o="urn:schemas-microsoft-com:office:office" xmlns:oel="http://schemas.microsoft.com/office/2019/extlst" xmlns:r="http://schemas.openxmlformats.org/officeDocument/2006/relationships" xmlns:m="http://schemas.openxmlformats.org/officeDocument/2006/math" xmlns:v="urn:schemas-microsoft-com:vml" xmlns:wp14="http://schemas.microsoft.com/office/word/2010/wordprocessingDrawing" xmlns:wp="http://schemas.openxmlformats.org/drawingml/2006/wordprocessingDrawing" xmlns:w10="urn:schemas-microsoft-com:office:word" xmlns:w="http://schemas.openxmlformats.org/wordprocessingml/2006/main" xmlns:w14="http://schemas.microsoft.com/office/word/2010/wordml" xmlns:w15="http://schemas.microsoft.com/office/word/2012/wordml" xmlns:w16cex="http://schemas.microsoft.com/office/word/2018/wordml/cex" xmlns:w16cid="http://schemas.microsoft.com/office/word/2016/wordml/cid" xmlns:w16="http://schemas.microsoft.com/office/word/2018/wordml" xmlns:w16du="http://schemas.microsoft.com/office/word/2023/wordml/word16du" xmlns:w16sdtdh="http://schemas.microsoft.com/office/word/2020/wordml/sdtdatahash" xmlns:w16se="http://schemas.microsoft.com/office/word/2015/wordml/symex" xmlns:wpg="http://schemas.microsoft.com/office/word/2010/wordprocessingGroup" xmlns:wpi="http://schemas.microsoft.com/office/word/2010/wordprocessingInk" xmlns:wne="http://schemas.microsoft.com/office/word/2006/wordml" xmlns:wps="http://schemas.microsoft.com/office/word/2010/wordprocessingShape" mc:Ignorable="w14 w15 w16se w16cid w16 w16cex w16sdtdh w16du wp14">
+<w:document xmlns:wpc="http://schemas.microsoft.com/office/word/2010/wordprocessingCanvas" xmlns:cx="http://schemas.microsoft.com/office/drawing/2014/chartex" xmlns:cx1="http://schemas.microsoft.com/office/drawing/2015/9/8/chartex" xmlns:cx2="http://schemas.microsoft.com/office/drawing/2015/10/21/chartex" xmlns:cx3="http://schemas.microsoft.com/office/drawing/2016/5/9/chartex" xmlns:cx4="http://schemas.microsoft.com/office/drawing/2016/5/10/chartex" xmlns:cx5="http://schemas.microsoft.com/office/drawing/2016/5/11/chartex" xmlns:cx6="http://schemas.microsoft.com/office/drawing/2016/5/12/chartex" xmlns:cx7="http://schemas.microsoft.com/office/drawing/2016/5/13/chartex" xmlns:cx8="http://schemas.microsoft.com/office/drawing/2016/5/14/chartex" xmlns:mc="http://schemas.openxmlformats.org/markup-compatibility/2006" xmlns:aink="http://schemas.microsoft.com/office/drawing/2016/ink" xmlns:am3d="http://schemas.microsoft.com/office/drawing/2017/model3d" xmlns:o="urn:schemas-microsoft-com:office:office" xmlns:oel="http://schemas.microsoft.com/office/2019/extlst" xmlns:r="http://schemas.openxmlformats.org/officeDocument/2006/relationships" xmlns:m="http://schemas.openxmlformats.org/officeDocument/2006/math" xmlns:v="urn:schemas-microsoft-com:vml" xmlns:wp14="http://schemas.microsoft.com/office/word/2010/wordprocessingDrawing" xmlns:wp="http://schemas.openxmlformats.org/drawingml/2006/wordprocessingDrawing" xmlns:w10="urn:schemas-microsoft-com:office:word" xmlns:w="http://schemas.openxmlformats.org/wordprocessingml/2006/main" xmlns:w14="http://schemas.microsoft.com/office/word/2010/wordml" xmlns:w15="http://schemas.microsoft.com/office/word/2012/wordml" xmlns:w16cex="http://schemas.microsoft.com/office/word/2018/wordml/cex" xmlns:w16cid="http://schemas.microsoft.com/office/word/2016/wordml/cid" xmlns:w16="http://schemas.microsoft.com/office/word/2018/wordml" xmlns:w16du="http://schemas.microsoft.com/office/word/2023/wordml/word16du" xmlns:w16sdtdh="http://schemas.microsoft.com/office/word/2020/wordml/sdtdatahash" xmlns:w16sdtfl="http://schemas.microsoft.com/office/word/2024/wordml/sdtformatlock" xmlns:w16se="http://schemas.microsoft.com/office/word/2015/wordml/symex" xmlns:wpg="http://schemas.microsoft.com/office/word/2010/wordprocessingGroup" xmlns:wpi="http://schemas.microsoft.com/office/word/2010/wordprocessingInk" xmlns:wne="http://schemas.microsoft.com/office/word/2006/wordml" xmlns:wps="http://schemas.microsoft.com/office/word/2010/wordprocessingShape" mc:Ignorable="w14 w15 w16se w16cid w16 w16cex w16sdtdh w16sdtfl w16du wp14">
   <w:body>
     <w:p>
       <w:pPr>
@@ -630,10 +630,10 @@
         <w:jc w:val="right"/>
       </w:pPr>
       <w:r>
-        <w:t>V (název obce, kde podepisu</w:t>
-      </w:r>
-      <w:r>
-        <w:t xml:space="preserve">ji) </w:t>
+        <w:t xml:space="preserve">V </w:t>
+      </w:r>
+      <w:r>
+        <w:t xml:space="preserve">Teplicích </w:t>
       </w:r>
       <w:r>
         <w:t xml:space="preserve">dne </w:t>
@@ -775,23 +775,59 @@
         </w:rPr>
       </w:pPr>
       <w:r>
-        <w:t xml:space="preserve">Celkový popis tohoto dokumentu. NIKOLIV práce jako takové. Z jakých částí se dokumentace skládá, co je v ní představeno, co bude v rešerši, co v praktické části, jaká část dokumentace pojednává o čem. </w:t>
-      </w:r>
-      <w:r>
-        <w:rPr>
-          <w:b/>
-          <w:bCs/>
-        </w:rPr>
-        <w:t>1 odstavec</w:t>
-      </w:r>
-    </w:p>
-    <w:p>
-      <w:pPr>
-        <w:rPr>
-          <w:b/>
-          <w:bCs/>
-        </w:rPr>
-      </w:pPr>
+        <w:t>Tento dokument blíže představuje mojí ročníkovou práci na téma „</w:t>
+      </w:r>
+      <w:r>
+        <w:rPr>
+          <w:rStyle w:val="CittChar"/>
+        </w:rPr>
+        <w:t xml:space="preserve">Webová stránka projektu </w:t>
+      </w:r>
+      <w:proofErr w:type="spellStart"/>
+      <w:r>
+        <w:rPr>
+          <w:rStyle w:val="CittChar"/>
+        </w:rPr>
+        <w:t>Artzone</w:t>
+      </w:r>
+      <w:proofErr w:type="spellEnd"/>
+      <w:r>
+        <w:rPr>
+          <w:rStyle w:val="CittChar"/>
+        </w:rPr>
+        <w:t xml:space="preserve"> Teplice</w:t>
+      </w:r>
+      <w:r>
+        <w:t xml:space="preserve">“. Jako první se v dokumentu nachází úvod, který mapuje prvotní představy projektu. Dále rešerše, která představuje konkurenční produkty a produkty, kterými jsem se inspiroval. Část technologie krátce představuje využité technologie třetích stran. Následuje praktická část, která je rozdělena do dalších tří částí. Návrhy, představující prvotní návrhy projektu a jeho součástí. </w:t>
+      </w:r>
+      <w:proofErr w:type="spellStart"/>
+      <w:r>
+        <w:t>Produktizace</w:t>
+      </w:r>
+      <w:proofErr w:type="spellEnd"/>
+      <w:r>
+        <w:t>, která představuje proces tvorby samotného projektu. Poslední část</w:t>
+      </w:r>
+      <w:r>
+        <w:t xml:space="preserve"> </w:t>
+      </w:r>
+      <w:proofErr w:type="spellStart"/>
+      <w:r>
+        <w:t>produktizace</w:t>
+      </w:r>
+      <w:proofErr w:type="spellEnd"/>
+      <w:r>
+        <w:t>, popis pro uživatele, popisuje v</w:t>
+      </w:r>
+      <w:r>
+        <w:t> </w:t>
+      </w:r>
+      <w:r>
+        <w:t>krátkosti</w:t>
+      </w:r>
+      <w:r>
+        <w:t xml:space="preserve"> funkcionalitu z pohledu uživatele. Finální část je poté závěr, který navazuje na úvod a popisuje, co bylo a nebylo splněno, a jeho další využití. Úplně poslední částí tohoto dokumentu je poté použitá literatura a seznam obrázků, ve které najdete veškeré citované texty a obrázky, které byli v dokumentu použity.</w:t>
+      </w:r>
     </w:p>
     <w:p>
       <w:pPr>
@@ -871,18 +907,10 @@
     </w:p>
     <w:p>
       <w:r>
-        <w:t>Výčet cca 10 nejpoužívanějších slov v práci, které vystihují probírané téma (ne spojek, předložek atd.)</w:t>
-      </w:r>
-      <w:r>
-        <w:t xml:space="preserve">. </w:t>
-      </w:r>
-      <w:proofErr w:type="gramStart"/>
-      <w:r>
-        <w:t>Píší</w:t>
-      </w:r>
-      <w:proofErr w:type="gramEnd"/>
-      <w:r>
-        <w:t xml:space="preserve"> se za sebe, oddělená čárkou</w:t>
+        <w:t xml:space="preserve">Web, </w:t>
+      </w:r>
+      <w:r>
+        <w:t xml:space="preserve">Umělci, </w:t>
       </w:r>
     </w:p>
     <w:p>
@@ -937,18 +965,23 @@
             </w:tabs>
             <w:rPr>
               <w:noProof/>
+              <w:kern w:val="2"/>
+              <w:sz w:val="24"/>
+              <w:szCs w:val="24"/>
+              <w:lang w:eastAsia="cs-CZ"/>
+              <w14:ligatures w14:val="standardContextual"/>
             </w:rPr>
           </w:pPr>
           <w:r>
             <w:fldChar w:fldCharType="begin"/>
           </w:r>
           <w:r>
-            <w:instrText xml:space="preserve"> TOC \o "1-3" \h \z \u </w:instrText>
+            <w:instrText xml:space="preserve"> TOC \o "1-2" \h \z \u </w:instrText>
           </w:r>
           <w:r>
             <w:fldChar w:fldCharType="separate"/>
           </w:r>
-          <w:hyperlink w:anchor="_Toc89414887" w:history="1">
+          <w:hyperlink w:anchor="_Toc187148164" w:history="1">
             <w:r>
               <w:rPr>
                 <w:rStyle w:val="Hypertextovodkaz"/>
@@ -975,7 +1008,7 @@
                 <w:noProof/>
                 <w:webHidden/>
               </w:rPr>
-              <w:instrText xml:space="preserve"> PAGEREF _Toc89414887 \h </w:instrText>
+              <w:instrText xml:space="preserve"> PAGEREF _Toc187148164 \h </w:instrText>
             </w:r>
             <w:r>
               <w:rPr>
@@ -1015,9 +1048,14 @@
             </w:tabs>
             <w:rPr>
               <w:noProof/>
+              <w:kern w:val="2"/>
+              <w:sz w:val="24"/>
+              <w:szCs w:val="24"/>
+              <w:lang w:eastAsia="cs-CZ"/>
+              <w14:ligatures w14:val="standardContextual"/>
             </w:rPr>
           </w:pPr>
-          <w:hyperlink w:anchor="_Toc89414888" w:history="1">
+          <w:hyperlink w:anchor="_Toc187148165" w:history="1">
             <w:r>
               <w:rPr>
                 <w:rStyle w:val="Hypertextovodkaz"/>
@@ -1028,6 +1066,11 @@
             <w:r>
               <w:rPr>
                 <w:noProof/>
+                <w:kern w:val="2"/>
+                <w:sz w:val="24"/>
+                <w:szCs w:val="24"/>
+                <w:lang w:eastAsia="cs-CZ"/>
+                <w14:ligatures w14:val="standardContextual"/>
               </w:rPr>
               <w:tab/>
             </w:r>
@@ -1036,6 +1079,98 @@
                 <w:rStyle w:val="Hypertextovodkaz"/>
                 <w:noProof/>
               </w:rPr>
+              <w:t>Teoretická část</w:t>
+            </w:r>
+            <w:r>
+              <w:rPr>
+                <w:noProof/>
+                <w:webHidden/>
+              </w:rPr>
+              <w:tab/>
+            </w:r>
+            <w:r>
+              <w:rPr>
+                <w:noProof/>
+                <w:webHidden/>
+              </w:rPr>
+              <w:fldChar w:fldCharType="begin"/>
+            </w:r>
+            <w:r>
+              <w:rPr>
+                <w:noProof/>
+                <w:webHidden/>
+              </w:rPr>
+              <w:instrText xml:space="preserve"> PAGEREF _Toc187148165 \h </w:instrText>
+            </w:r>
+            <w:r>
+              <w:rPr>
+                <w:noProof/>
+                <w:webHidden/>
+              </w:rPr>
+            </w:r>
+            <w:r>
+              <w:rPr>
+                <w:noProof/>
+                <w:webHidden/>
+              </w:rPr>
+              <w:fldChar w:fldCharType="separate"/>
+            </w:r>
+            <w:r>
+              <w:rPr>
+                <w:noProof/>
+                <w:webHidden/>
+              </w:rPr>
+              <w:t>8</w:t>
+            </w:r>
+            <w:r>
+              <w:rPr>
+                <w:noProof/>
+                <w:webHidden/>
+              </w:rPr>
+              <w:fldChar w:fldCharType="end"/>
+            </w:r>
+          </w:hyperlink>
+        </w:p>
+        <w:p>
+          <w:pPr>
+            <w:pStyle w:val="Obsah2"/>
+            <w:tabs>
+              <w:tab w:val="left" w:pos="960"/>
+              <w:tab w:val="right" w:leader="dot" w:pos="9062"/>
+            </w:tabs>
+            <w:rPr>
+              <w:noProof/>
+              <w:kern w:val="2"/>
+              <w:sz w:val="24"/>
+              <w:szCs w:val="24"/>
+              <w:lang w:eastAsia="cs-CZ"/>
+              <w14:ligatures w14:val="standardContextual"/>
+            </w:rPr>
+          </w:pPr>
+          <w:hyperlink w:anchor="_Toc187148166" w:history="1">
+            <w:r>
+              <w:rPr>
+                <w:rStyle w:val="Hypertextovodkaz"/>
+                <w:noProof/>
+              </w:rPr>
+              <w:t>1.1</w:t>
+            </w:r>
+            <w:r>
+              <w:rPr>
+                <w:noProof/>
+                <w:kern w:val="2"/>
+                <w:sz w:val="24"/>
+                <w:szCs w:val="24"/>
+                <w:lang w:eastAsia="cs-CZ"/>
+                <w14:ligatures w14:val="standardContextual"/>
+              </w:rPr>
+              <w:tab/>
+            </w:r>
+            <w:r>
+              <w:rPr>
+                <w:rStyle w:val="Hypertextovodkaz"/>
+                <w:noProof/>
+              </w:rPr>
               <w:t>Rešerše</w:t>
             </w:r>
             <w:r>
@@ -1057,7 +1192,7 @@
                 <w:noProof/>
                 <w:webHidden/>
               </w:rPr>
-              <w:instrText xml:space="preserve"> PAGEREF _Toc89414888 \h </w:instrText>
+              <w:instrText xml:space="preserve"> PAGEREF _Toc187148166 \h </w:instrText>
             </w:r>
             <w:r>
               <w:rPr>
@@ -1078,6 +1213,98 @@
                 <w:webHidden/>
               </w:rPr>
               <w:t>8</w:t>
+            </w:r>
+            <w:r>
+              <w:rPr>
+                <w:noProof/>
+                <w:webHidden/>
+              </w:rPr>
+              <w:fldChar w:fldCharType="end"/>
+            </w:r>
+          </w:hyperlink>
+        </w:p>
+        <w:p>
+          <w:pPr>
+            <w:pStyle w:val="Obsah2"/>
+            <w:tabs>
+              <w:tab w:val="left" w:pos="960"/>
+              <w:tab w:val="right" w:leader="dot" w:pos="9062"/>
+            </w:tabs>
+            <w:rPr>
+              <w:noProof/>
+              <w:kern w:val="2"/>
+              <w:sz w:val="24"/>
+              <w:szCs w:val="24"/>
+              <w:lang w:eastAsia="cs-CZ"/>
+              <w14:ligatures w14:val="standardContextual"/>
+            </w:rPr>
+          </w:pPr>
+          <w:hyperlink w:anchor="_Toc187148167" w:history="1">
+            <w:r>
+              <w:rPr>
+                <w:rStyle w:val="Hypertextovodkaz"/>
+                <w:noProof/>
+              </w:rPr>
+              <w:t>1.2</w:t>
+            </w:r>
+            <w:r>
+              <w:rPr>
+                <w:noProof/>
+                <w:kern w:val="2"/>
+                <w:sz w:val="24"/>
+                <w:szCs w:val="24"/>
+                <w:lang w:eastAsia="cs-CZ"/>
+                <w14:ligatures w14:val="standardContextual"/>
+              </w:rPr>
+              <w:tab/>
+            </w:r>
+            <w:r>
+              <w:rPr>
+                <w:rStyle w:val="Hypertextovodkaz"/>
+                <w:noProof/>
+              </w:rPr>
+              <w:t>Technologie</w:t>
+            </w:r>
+            <w:r>
+              <w:rPr>
+                <w:noProof/>
+                <w:webHidden/>
+              </w:rPr>
+              <w:tab/>
+            </w:r>
+            <w:r>
+              <w:rPr>
+                <w:noProof/>
+                <w:webHidden/>
+              </w:rPr>
+              <w:fldChar w:fldCharType="begin"/>
+            </w:r>
+            <w:r>
+              <w:rPr>
+                <w:noProof/>
+                <w:webHidden/>
+              </w:rPr>
+              <w:instrText xml:space="preserve"> PAGEREF _Toc187148167 \h </w:instrText>
+            </w:r>
+            <w:r>
+              <w:rPr>
+                <w:noProof/>
+                <w:webHidden/>
+              </w:rPr>
+            </w:r>
+            <w:r>
+              <w:rPr>
+                <w:noProof/>
+                <w:webHidden/>
+              </w:rPr>
+              <w:fldChar w:fldCharType="separate"/>
+            </w:r>
+            <w:r>
+              <w:rPr>
+                <w:noProof/>
+                <w:webHidden/>
+              </w:rPr>
+              <w:t>9</w:t>
             </w:r>
             <w:r>
               <w:rPr>
@@ -1097,9 +1324,14 @@
             </w:tabs>
             <w:rPr>
               <w:noProof/>
+              <w:kern w:val="2"/>
+              <w:sz w:val="24"/>
+              <w:szCs w:val="24"/>
+              <w:lang w:eastAsia="cs-CZ"/>
+              <w14:ligatures w14:val="standardContextual"/>
             </w:rPr>
           </w:pPr>
-          <w:hyperlink w:anchor="_Toc89414889" w:history="1">
+          <w:hyperlink w:anchor="_Toc187148168" w:history="1">
             <w:r>
               <w:rPr>
                 <w:rStyle w:val="Hypertextovodkaz"/>
@@ -1110,6 +1342,11 @@
             <w:r>
               <w:rPr>
                 <w:noProof/>
+                <w:kern w:val="2"/>
+                <w:sz w:val="24"/>
+                <w:szCs w:val="24"/>
+                <w:lang w:eastAsia="cs-CZ"/>
+                <w14:ligatures w14:val="standardContextual"/>
               </w:rPr>
               <w:tab/>
             </w:r>
@@ -1118,7 +1355,7 @@
                 <w:rStyle w:val="Hypertextovodkaz"/>
                 <w:noProof/>
               </w:rPr>
-              <w:t>Technologie</w:t>
+              <w:t>Praktická část</w:t>
             </w:r>
             <w:r>
               <w:rPr>
@@ -1139,7 +1376,7 @@
                 <w:noProof/>
                 <w:webHidden/>
               </w:rPr>
-              <w:instrText xml:space="preserve"> PAGEREF _Toc89414889 \h </w:instrText>
+              <w:instrText xml:space="preserve"> PAGEREF _Toc187148168 \h </w:instrText>
             </w:r>
             <w:r>
               <w:rPr>
@@ -1159,89 +1396,7 @@
                 <w:noProof/>
                 <w:webHidden/>
               </w:rPr>
-              <w:t>9</w:t>
-            </w:r>
-            <w:r>
-              <w:rPr>
-                <w:noProof/>
-                <w:webHidden/>
-              </w:rPr>
-              <w:fldChar w:fldCharType="end"/>
-            </w:r>
-          </w:hyperlink>
-        </w:p>
-        <w:p>
-          <w:pPr>
-            <w:pStyle w:val="Obsah1"/>
-            <w:tabs>
-              <w:tab w:val="left" w:pos="440"/>
-              <w:tab w:val="right" w:leader="dot" w:pos="9062"/>
-            </w:tabs>
-            <w:rPr>
-              <w:noProof/>
-            </w:rPr>
-          </w:pPr>
-          <w:hyperlink w:anchor="_Toc89414890" w:history="1">
-            <w:r>
-              <w:rPr>
-                <w:rStyle w:val="Hypertextovodkaz"/>
-                <w:noProof/>
-              </w:rPr>
-              <w:t>3</w:t>
-            </w:r>
-            <w:r>
-              <w:rPr>
-                <w:noProof/>
-              </w:rPr>
-              <w:tab/>
-            </w:r>
-            <w:r>
-              <w:rPr>
-                <w:rStyle w:val="Hypertextovodkaz"/>
-                <w:noProof/>
-              </w:rPr>
-              <w:t>Praktická část</w:t>
-            </w:r>
-            <w:r>
-              <w:rPr>
-                <w:noProof/>
-                <w:webHidden/>
-              </w:rPr>
-              <w:tab/>
-            </w:r>
-            <w:r>
-              <w:rPr>
-                <w:noProof/>
-                <w:webHidden/>
-              </w:rPr>
-              <w:fldChar w:fldCharType="begin"/>
-            </w:r>
-            <w:r>
-              <w:rPr>
-                <w:noProof/>
-                <w:webHidden/>
-              </w:rPr>
-              <w:instrText xml:space="preserve"> PAGEREF _Toc89414890 \h </w:instrText>
-            </w:r>
-            <w:r>
-              <w:rPr>
-                <w:noProof/>
-                <w:webHidden/>
-              </w:rPr>
-            </w:r>
-            <w:r>
-              <w:rPr>
-                <w:noProof/>
-                <w:webHidden/>
-              </w:rPr>
-              <w:fldChar w:fldCharType="separate"/>
-            </w:r>
-            <w:r>
-              <w:rPr>
-                <w:noProof/>
-                <w:webHidden/>
-              </w:rPr>
-              <w:t>10</w:t>
+              <w:t>11</w:t>
             </w:r>
             <w:r>
               <w:rPr>
@@ -1256,24 +1411,34 @@
           <w:pPr>
             <w:pStyle w:val="Obsah2"/>
             <w:tabs>
-              <w:tab w:val="left" w:pos="880"/>
+              <w:tab w:val="left" w:pos="960"/>
               <w:tab w:val="right" w:leader="dot" w:pos="9062"/>
             </w:tabs>
             <w:rPr>
               <w:noProof/>
+              <w:kern w:val="2"/>
+              <w:sz w:val="24"/>
+              <w:szCs w:val="24"/>
+              <w:lang w:eastAsia="cs-CZ"/>
+              <w14:ligatures w14:val="standardContextual"/>
             </w:rPr>
           </w:pPr>
-          <w:hyperlink w:anchor="_Toc89414891" w:history="1">
+          <w:hyperlink w:anchor="_Toc187148169" w:history="1">
             <w:r>
               <w:rPr>
                 <w:rStyle w:val="Hypertextovodkaz"/>
                 <w:noProof/>
               </w:rPr>
-              <w:t>3.1</w:t>
-            </w:r>
-            <w:r>
-              <w:rPr>
-                <w:noProof/>
+              <w:t>2.1</w:t>
+            </w:r>
+            <w:r>
+              <w:rPr>
+                <w:noProof/>
+                <w:kern w:val="2"/>
+                <w:sz w:val="24"/>
+                <w:szCs w:val="24"/>
+                <w:lang w:eastAsia="cs-CZ"/>
+                <w14:ligatures w14:val="standardContextual"/>
               </w:rPr>
               <w:tab/>
             </w:r>
@@ -1303,7 +1468,7 @@
                 <w:noProof/>
                 <w:webHidden/>
               </w:rPr>
-              <w:instrText xml:space="preserve"> PAGEREF _Toc89414891 \h </w:instrText>
+              <w:instrText xml:space="preserve"> PAGEREF _Toc187148169 \h </w:instrText>
             </w:r>
             <w:r>
               <w:rPr>
@@ -1323,7 +1488,7 @@
                 <w:noProof/>
                 <w:webHidden/>
               </w:rPr>
-              <w:t>10</w:t>
+              <w:t>11</w:t>
             </w:r>
             <w:r>
               <w:rPr>
@@ -1338,24 +1503,34 @@
           <w:pPr>
             <w:pStyle w:val="Obsah2"/>
             <w:tabs>
-              <w:tab w:val="left" w:pos="880"/>
+              <w:tab w:val="left" w:pos="960"/>
               <w:tab w:val="right" w:leader="dot" w:pos="9062"/>
             </w:tabs>
             <w:rPr>
               <w:noProof/>
+              <w:kern w:val="2"/>
+              <w:sz w:val="24"/>
+              <w:szCs w:val="24"/>
+              <w:lang w:eastAsia="cs-CZ"/>
+              <w14:ligatures w14:val="standardContextual"/>
             </w:rPr>
           </w:pPr>
-          <w:hyperlink w:anchor="_Toc89414892" w:history="1">
+          <w:hyperlink w:anchor="_Toc187148170" w:history="1">
             <w:r>
               <w:rPr>
                 <w:rStyle w:val="Hypertextovodkaz"/>
                 <w:noProof/>
               </w:rPr>
-              <w:t>3.2</w:t>
-            </w:r>
-            <w:r>
-              <w:rPr>
-                <w:noProof/>
+              <w:t>2.2</w:t>
+            </w:r>
+            <w:r>
+              <w:rPr>
+                <w:noProof/>
+                <w:kern w:val="2"/>
+                <w:sz w:val="24"/>
+                <w:szCs w:val="24"/>
+                <w:lang w:eastAsia="cs-CZ"/>
+                <w14:ligatures w14:val="standardContextual"/>
               </w:rPr>
               <w:tab/>
             </w:r>
@@ -1385,7 +1560,7 @@
                 <w:noProof/>
                 <w:webHidden/>
               </w:rPr>
-              <w:instrText xml:space="preserve"> PAGEREF _Toc89414892 \h </w:instrText>
+              <w:instrText xml:space="preserve"> PAGEREF _Toc187148170 \h </w:instrText>
             </w:r>
             <w:r>
               <w:rPr>
@@ -1405,7 +1580,7 @@
                 <w:noProof/>
                 <w:webHidden/>
               </w:rPr>
-              <w:t>10</w:t>
+              <w:t>12</w:t>
             </w:r>
             <w:r>
               <w:rPr>
@@ -1420,24 +1595,34 @@
           <w:pPr>
             <w:pStyle w:val="Obsah2"/>
             <w:tabs>
-              <w:tab w:val="left" w:pos="880"/>
+              <w:tab w:val="left" w:pos="960"/>
               <w:tab w:val="right" w:leader="dot" w:pos="9062"/>
             </w:tabs>
             <w:rPr>
               <w:noProof/>
+              <w:kern w:val="2"/>
+              <w:sz w:val="24"/>
+              <w:szCs w:val="24"/>
+              <w:lang w:eastAsia="cs-CZ"/>
+              <w14:ligatures w14:val="standardContextual"/>
             </w:rPr>
           </w:pPr>
-          <w:hyperlink w:anchor="_Toc89414893" w:history="1">
+          <w:hyperlink w:anchor="_Toc187148171" w:history="1">
             <w:r>
               <w:rPr>
                 <w:rStyle w:val="Hypertextovodkaz"/>
                 <w:noProof/>
               </w:rPr>
-              <w:t>3.3</w:t>
-            </w:r>
-            <w:r>
-              <w:rPr>
-                <w:noProof/>
+              <w:t>2.3</w:t>
+            </w:r>
+            <w:r>
+              <w:rPr>
+                <w:noProof/>
+                <w:kern w:val="2"/>
+                <w:sz w:val="24"/>
+                <w:szCs w:val="24"/>
+                <w:lang w:eastAsia="cs-CZ"/>
+                <w14:ligatures w14:val="standardContextual"/>
               </w:rPr>
               <w:tab/>
             </w:r>
@@ -1467,7 +1652,7 @@
                 <w:noProof/>
                 <w:webHidden/>
               </w:rPr>
-              <w:instrText xml:space="preserve"> PAGEREF _Toc89414893 \h </w:instrText>
+              <w:instrText xml:space="preserve"> PAGEREF _Toc187148171 \h </w:instrText>
             </w:r>
             <w:r>
               <w:rPr>
@@ -1487,7 +1672,7 @@
                 <w:noProof/>
                 <w:webHidden/>
               </w:rPr>
-              <w:t>10</w:t>
+              <w:t>12</w:t>
             </w:r>
             <w:r>
               <w:rPr>
@@ -1506,9 +1691,14 @@
             </w:tabs>
             <w:rPr>
               <w:noProof/>
+              <w:kern w:val="2"/>
+              <w:sz w:val="24"/>
+              <w:szCs w:val="24"/>
+              <w:lang w:eastAsia="cs-CZ"/>
+              <w14:ligatures w14:val="standardContextual"/>
             </w:rPr>
           </w:pPr>
-          <w:hyperlink w:anchor="_Toc89414894" w:history="1">
+          <w:hyperlink w:anchor="_Toc187148172" w:history="1">
             <w:r>
               <w:rPr>
                 <w:rStyle w:val="Hypertextovodkaz"/>
@@ -1535,7 +1725,7 @@
                 <w:noProof/>
                 <w:webHidden/>
               </w:rPr>
-              <w:instrText xml:space="preserve"> PAGEREF _Toc89414894 \h </w:instrText>
+              <w:instrText xml:space="preserve"> PAGEREF _Toc187148172 \h </w:instrText>
             </w:r>
             <w:r>
               <w:rPr>
@@ -1555,7 +1745,7 @@
                 <w:noProof/>
                 <w:webHidden/>
               </w:rPr>
-              <w:t>11</w:t>
+              <w:t>14</w:t>
             </w:r>
             <w:r>
               <w:rPr>
@@ -1574,9 +1764,14 @@
             </w:tabs>
             <w:rPr>
               <w:noProof/>
+              <w:kern w:val="2"/>
+              <w:sz w:val="24"/>
+              <w:szCs w:val="24"/>
+              <w:lang w:eastAsia="cs-CZ"/>
+              <w14:ligatures w14:val="standardContextual"/>
             </w:rPr>
           </w:pPr>
-          <w:hyperlink w:anchor="_Toc89414895" w:history="1">
+          <w:hyperlink w:anchor="_Toc187148173" w:history="1">
             <w:r>
               <w:rPr>
                 <w:rStyle w:val="Hypertextovodkaz"/>
@@ -1603,7 +1798,7 @@
                 <w:noProof/>
                 <w:webHidden/>
               </w:rPr>
-              <w:instrText xml:space="preserve"> PAGEREF _Toc89414895 \h </w:instrText>
+              <w:instrText xml:space="preserve"> PAGEREF _Toc187148173 \h </w:instrText>
             </w:r>
             <w:r>
               <w:rPr>
@@ -1623,7 +1818,7 @@
                 <w:noProof/>
                 <w:webHidden/>
               </w:rPr>
-              <w:t>12</w:t>
+              <w:t>15</w:t>
             </w:r>
             <w:r>
               <w:rPr>
@@ -1642,9 +1837,14 @@
             </w:tabs>
             <w:rPr>
               <w:noProof/>
+              <w:kern w:val="2"/>
+              <w:sz w:val="24"/>
+              <w:szCs w:val="24"/>
+              <w:lang w:eastAsia="cs-CZ"/>
+              <w14:ligatures w14:val="standardContextual"/>
             </w:rPr>
           </w:pPr>
-          <w:hyperlink w:anchor="_Toc89414896" w:history="1">
+          <w:hyperlink w:anchor="_Toc187148174" w:history="1">
             <w:r>
               <w:rPr>
                 <w:rStyle w:val="Hypertextovodkaz"/>
@@ -1671,7 +1871,7 @@
                 <w:noProof/>
                 <w:webHidden/>
               </w:rPr>
-              <w:instrText xml:space="preserve"> PAGEREF _Toc89414896 \h </w:instrText>
+              <w:instrText xml:space="preserve"> PAGEREF _Toc187148174 \h </w:instrText>
             </w:r>
             <w:r>
               <w:rPr>
@@ -1691,75 +1891,7 @@
                 <w:noProof/>
                 <w:webHidden/>
               </w:rPr>
-              <w:t>13</w:t>
-            </w:r>
-            <w:r>
-              <w:rPr>
-                <w:noProof/>
-                <w:webHidden/>
-              </w:rPr>
-              <w:fldChar w:fldCharType="end"/>
-            </w:r>
-          </w:hyperlink>
-        </w:p>
-        <w:p>
-          <w:pPr>
-            <w:pStyle w:val="Obsah1"/>
-            <w:tabs>
-              <w:tab w:val="right" w:leader="dot" w:pos="9062"/>
-            </w:tabs>
-            <w:rPr>
-              <w:noProof/>
-            </w:rPr>
-          </w:pPr>
-          <w:hyperlink w:anchor="_Toc89414897" w:history="1">
-            <w:r>
-              <w:rPr>
-                <w:rStyle w:val="Hypertextovodkaz"/>
-                <w:noProof/>
-              </w:rPr>
-              <w:t>Obsah média</w:t>
-            </w:r>
-            <w:r>
-              <w:rPr>
-                <w:noProof/>
-                <w:webHidden/>
-              </w:rPr>
-              <w:tab/>
-            </w:r>
-            <w:r>
-              <w:rPr>
-                <w:noProof/>
-                <w:webHidden/>
-              </w:rPr>
-              <w:fldChar w:fldCharType="begin"/>
-            </w:r>
-            <w:r>
-              <w:rPr>
-                <w:noProof/>
-                <w:webHidden/>
-              </w:rPr>
-              <w:instrText xml:space="preserve"> PAGEREF _Toc89414897 \h </w:instrText>
-            </w:r>
-            <w:r>
-              <w:rPr>
-                <w:noProof/>
-                <w:webHidden/>
-              </w:rPr>
-            </w:r>
-            <w:r>
-              <w:rPr>
-                <w:noProof/>
-                <w:webHidden/>
-              </w:rPr>
-              <w:fldChar w:fldCharType="separate"/>
-            </w:r>
-            <w:r>
-              <w:rPr>
-                <w:noProof/>
-                <w:webHidden/>
-              </w:rPr>
-              <w:t>14</w:t>
+              <w:t>16</w:t>
             </w:r>
             <w:r>
               <w:rPr>
@@ -1772,10 +1904,6 @@
         </w:p>
         <w:p>
           <w:r>
-            <w:rPr>
-              <w:b/>
-              <w:bCs/>
-            </w:rPr>
             <w:fldChar w:fldCharType="end"/>
           </w:r>
         </w:p>
@@ -1798,7 +1926,7 @@
           <w:bottom w:val="single" w:sz="4" w:space="1" w:color="FFC000"/>
         </w:pBdr>
       </w:pPr>
-      <w:bookmarkStart w:id="0" w:name="_Toc89414887"/>
+      <w:bookmarkStart w:id="0" w:name="_Toc187148164"/>
       <w:r>
         <w:lastRenderedPageBreak/>
         <w:t>Ú</w:t>
@@ -1954,19 +2082,21 @@
           <w:bottom w:val="single" w:sz="4" w:space="1" w:color="FFC000"/>
         </w:pBdr>
       </w:pPr>
-      <w:bookmarkStart w:id="1" w:name="_Toc89414888"/>
+      <w:bookmarkStart w:id="1" w:name="_Toc187148165"/>
       <w:r>
         <w:t>Teoretická část</w:t>
       </w:r>
+      <w:bookmarkEnd w:id="1"/>
     </w:p>
     <w:p>
       <w:pPr>
         <w:pStyle w:val="Nadpis2"/>
       </w:pPr>
+      <w:bookmarkStart w:id="2" w:name="_Toc187148166"/>
       <w:r>
         <w:t>Rešerše</w:t>
       </w:r>
-      <w:bookmarkEnd w:id="1"/>
+      <w:bookmarkEnd w:id="2"/>
     </w:p>
     <w:p>
       <w:pPr>
@@ -1982,7 +2112,21 @@
         <w:t>několik stránek</w:t>
       </w:r>
       <w:r>
-        <w:t>. Popíšete zde další produkty, které vás inspirovaly, popíšete konkurenci atd. Zde je doporučeno i znázornit pomocí obrázků, citovat atd. Rešerši můžete dělit do podkapitol podle zvolených „konkurenčních“ produktů atd.</w:t>
+        <w:t xml:space="preserve">. Popíšete zde další produkty, které vás inspirovaly, popíšete konkurenci </w:t>
+      </w:r>
+      <w:proofErr w:type="spellStart"/>
+      <w:r>
+        <w:t>a</w:t>
+      </w:r>
+      <w:r>
+        <w:t>s</w:t>
+      </w:r>
+      <w:r>
+        <w:t>td</w:t>
+      </w:r>
+      <w:proofErr w:type="spellEnd"/>
+      <w:r>
+        <w:t>. Zde je doporučeno i znázornit pomocí obrázků, citovat atd. Rešerši můžete dělit do podkapitol podle zvolených „konkurenčních“ produktů atd.</w:t>
       </w:r>
     </w:p>
     <w:p>
@@ -1994,12 +2138,12 @@
       <w:pPr>
         <w:pStyle w:val="Nadpis2"/>
       </w:pPr>
-      <w:bookmarkStart w:id="2" w:name="_Toc89414889"/>
+      <w:bookmarkStart w:id="3" w:name="_Toc187148167"/>
       <w:r>
         <w:lastRenderedPageBreak/>
         <w:t>Technologie</w:t>
       </w:r>
-      <w:bookmarkEnd w:id="2"/>
+      <w:bookmarkEnd w:id="3"/>
     </w:p>
     <w:p>
       <w:pPr>
@@ -2469,8 +2613,30 @@
       </w:r>
     </w:p>
     <w:p>
+      <w:pPr>
+        <w:pStyle w:val="Nadpis3"/>
+        <w:pBdr>
+          <w:bottom w:val="single" w:sz="4" w:space="1" w:color="auto"/>
+        </w:pBdr>
+      </w:pPr>
+      <w:r>
+        <w:t>W3.CSS</w:t>
+      </w:r>
+    </w:p>
+    <w:p>
+      <w:r>
+        <w:t>W3. CSS je bezplatný framework CSS od w3schools.com, který můžete použít k vytvoření responzivních webových stránek, které fungují ve všech běžných prohlížečích a zařízeních. Je mnohem menší než jiné frameworky a spoléhá se pouze na standardní CSS.</w:t>
+      </w:r>
       <w:r>
         <w:t xml:space="preserve"> </w:t>
+      </w:r>
+      <w:r>
+        <w:t>[11]</w:t>
+      </w:r>
+    </w:p>
+    <w:p>
+      <w:r>
+        <w:t>W3.CSS využívám pro stylování některých částí, které by bylo zbytečně náročné stylovat přes standartní CSS.</w:t>
       </w:r>
       <w:r>
         <w:br w:type="page"/>
@@ -2483,7 +2649,7 @@
           <w:bottom w:val="single" w:sz="4" w:space="1" w:color="FFC000"/>
         </w:pBdr>
       </w:pPr>
-      <w:bookmarkStart w:id="3" w:name="_Toc89414890"/>
+      <w:bookmarkStart w:id="4" w:name="_Toc187148168"/>
       <w:r>
         <w:lastRenderedPageBreak/>
         <w:t>Praktická</w:t>
@@ -2491,7 +2657,7 @@
       <w:r>
         <w:t xml:space="preserve"> část</w:t>
       </w:r>
-      <w:bookmarkEnd w:id="3"/>
+      <w:bookmarkEnd w:id="4"/>
     </w:p>
     <w:p>
       <w:pPr>
@@ -2500,11 +2666,11 @@
           <w:bottom w:val="single" w:sz="4" w:space="1" w:color="FFE79B"/>
         </w:pBdr>
       </w:pPr>
-      <w:bookmarkStart w:id="4" w:name="_Toc89414891"/>
+      <w:bookmarkStart w:id="5" w:name="_Toc187148169"/>
       <w:r>
         <w:t>Návrhy</w:t>
       </w:r>
-      <w:bookmarkEnd w:id="4"/>
+      <w:bookmarkEnd w:id="5"/>
     </w:p>
     <w:p>
       <w:r>
@@ -2542,6 +2708,119 @@
         </w:pBdr>
       </w:pPr>
       <w:r>
+        <w:t>Databáze</w:t>
+      </w:r>
+    </w:p>
+    <w:p>
+      <w:r>
+        <w:t xml:space="preserve">Návrh databáze využívám, abych se vyznal ve svých myšlenkách a zhmotnil si, co vše je v databázi potřeba. Návrh databáze je zpracován jako entity </w:t>
+      </w:r>
+      <w:proofErr w:type="spellStart"/>
+      <w:r>
+        <w:t>relationship</w:t>
+      </w:r>
+      <w:proofErr w:type="spellEnd"/>
+      <w:r>
+        <w:t xml:space="preserve"> diagram (ERD), využil jsem k tomu webovou stránku dbdiagram.io, a to hlavně kvůli její jednoduchosti a intuitivnímu ovládání.</w:t>
+      </w:r>
+      <w:r>
+        <w:t xml:space="preserve"> Na obrázku je k vidění jeden z prvotních návrhů databáze. Finální databáze na tomto návrhu zakládá, je však lehce upravena.</w:t>
+      </w:r>
+    </w:p>
+    <w:p>
+      <w:r>
+        <w:rPr>
+          <w:noProof/>
+        </w:rPr>
+        <w:drawing>
+          <wp:anchor distT="0" distB="0" distL="114300" distR="114300" simplePos="0" relativeHeight="251665408" behindDoc="1" locked="0" layoutInCell="1" allowOverlap="1" wp14:anchorId="5CA282C4" wp14:editId="284EC690">
+            <wp:simplePos x="0" y="0"/>
+            <wp:positionH relativeFrom="margin">
+              <wp:align>center</wp:align>
+            </wp:positionH>
+            <wp:positionV relativeFrom="paragraph">
+              <wp:posOffset>3810</wp:posOffset>
+            </wp:positionV>
+            <wp:extent cx="4197600" cy="2700000"/>
+            <wp:effectExtent l="0" t="0" r="0" b="5715"/>
+            <wp:wrapTight wrapText="bothSides">
+              <wp:wrapPolygon edited="0">
+                <wp:start x="0" y="0"/>
+                <wp:lineTo x="0" y="21493"/>
+                <wp:lineTo x="21469" y="21493"/>
+                <wp:lineTo x="21469" y="0"/>
+                <wp:lineTo x="0" y="0"/>
+              </wp:wrapPolygon>
+            </wp:wrapTight>
+            <wp:docPr id="677175303" name="Obrázek 1" descr="Obsah obrázku snímek obrazovky, text, diagram, design&#10;&#10;Popis byl vytvořen automaticky"/>
+            <wp:cNvGraphicFramePr>
+              <a:graphicFrameLocks xmlns:a="http://schemas.openxmlformats.org/drawingml/2006/main" noChangeAspect="1"/>
+            </wp:cNvGraphicFramePr>
+            <a:graphic xmlns:a="http://schemas.openxmlformats.org/drawingml/2006/main">
+              <a:graphicData uri="http://schemas.openxmlformats.org/drawingml/2006/picture">
+                <pic:pic xmlns:pic="http://schemas.openxmlformats.org/drawingml/2006/picture">
+                  <pic:nvPicPr>
+                    <pic:cNvPr id="677175303" name="Obrázek 1" descr="Obsah obrázku snímek obrazovky, text, diagram, design&#10;&#10;Popis byl vytvořen automaticky"/>
+                    <pic:cNvPicPr/>
+                  </pic:nvPicPr>
+                  <pic:blipFill>
+                    <a:blip r:embed="rId14" cstate="print">
+                      <a:extLst>
+                        <a:ext uri="{28A0092B-C50C-407E-A947-70E740481C1C}">
+                          <a14:useLocalDpi xmlns:a14="http://schemas.microsoft.com/office/drawing/2010/main" val="0"/>
+                        </a:ext>
+                      </a:extLst>
+                    </a:blip>
+                    <a:stretch>
+                      <a:fillRect/>
+                    </a:stretch>
+                  </pic:blipFill>
+                  <pic:spPr>
+                    <a:xfrm>
+                      <a:off x="0" y="0"/>
+                      <a:ext cx="4197600" cy="2700000"/>
+                    </a:xfrm>
+                    <a:prstGeom prst="rect">
+                      <a:avLst/>
+                    </a:prstGeom>
+                  </pic:spPr>
+                </pic:pic>
+              </a:graphicData>
+            </a:graphic>
+            <wp14:sizeRelH relativeFrom="margin">
+              <wp14:pctWidth>0</wp14:pctWidth>
+            </wp14:sizeRelH>
+            <wp14:sizeRelV relativeFrom="margin">
+              <wp14:pctHeight>0</wp14:pctHeight>
+            </wp14:sizeRelV>
+          </wp:anchor>
+        </w:drawing>
+      </w:r>
+    </w:p>
+    <w:p/>
+    <w:p/>
+    <w:p/>
+    <w:p/>
+    <w:p/>
+    <w:p/>
+    <w:p/>
+    <w:p/>
+    <w:p>
+      <w:pPr>
+        <w:pStyle w:val="Citt"/>
+      </w:pPr>
+      <w:r>
+        <w:t>Obrázek 1 – Návrh databáze</w:t>
+      </w:r>
+    </w:p>
+    <w:p>
+      <w:pPr>
+        <w:pStyle w:val="Nadpis3"/>
+        <w:pBdr>
+          <w:bottom w:val="single" w:sz="4" w:space="1" w:color="auto"/>
+        </w:pBdr>
+      </w:pPr>
+      <w:r>
         <w:t>Hlavní stránka</w:t>
       </w:r>
     </w:p>
@@ -2552,8 +2831,12 @@
     </w:p>
     <w:p>
       <w:r>
+        <w:rPr>
+          <w:noProof/>
+        </w:rPr>
+        <w:lastRenderedPageBreak/>
         <w:drawing>
-          <wp:anchor distT="0" distB="0" distL="114300" distR="114300" simplePos="0" relativeHeight="251662336" behindDoc="1" locked="0" layoutInCell="1" allowOverlap="1" wp14:anchorId="30BAB8B6" wp14:editId="420B5CE9">
+          <wp:anchor distT="0" distB="0" distL="114300" distR="114300" simplePos="0" relativeHeight="251662336" behindDoc="1" locked="0" layoutInCell="1" allowOverlap="1" wp14:anchorId="30BAB8B6" wp14:editId="17D6D8FB">
             <wp:simplePos x="0" y="0"/>
             <wp:positionH relativeFrom="margin">
               <wp:align>center</wp:align>
@@ -2584,7 +2867,7 @@
                     <pic:cNvPicPr/>
                   </pic:nvPicPr>
                   <pic:blipFill>
-                    <a:blip r:embed="rId14" cstate="print">
+                    <a:blip r:embed="rId15" cstate="print">
                       <a:extLst>
                         <a:ext uri="{28A0092B-C50C-407E-A947-70E740481C1C}">
                           <a14:useLocalDpi xmlns:a14="http://schemas.microsoft.com/office/drawing/2010/main" val="0"/>
@@ -2664,9 +2947,11 @@
     </w:p>
     <w:p>
       <w:r>
-        <w:lastRenderedPageBreak/>
+        <w:rPr>
+          <w:noProof/>
+        </w:rPr>
         <w:drawing>
-          <wp:anchor distT="0" distB="0" distL="114300" distR="114300" simplePos="0" relativeHeight="251663360" behindDoc="1" locked="0" layoutInCell="1" allowOverlap="1" wp14:anchorId="4CF70520" wp14:editId="19E479F9">
+          <wp:anchor distT="0" distB="0" distL="114300" distR="114300" simplePos="0" relativeHeight="251663360" behindDoc="1" locked="0" layoutInCell="1" allowOverlap="1" wp14:anchorId="4CF70520" wp14:editId="059A9F1D">
             <wp:simplePos x="0" y="0"/>
             <wp:positionH relativeFrom="margin">
               <wp:align>center</wp:align>
@@ -2697,7 +2982,7 @@
                     <pic:cNvPicPr/>
                   </pic:nvPicPr>
                   <pic:blipFill>
-                    <a:blip r:embed="rId15" cstate="print">
+                    <a:blip r:embed="rId16" cstate="print">
                       <a:extLst>
                         <a:ext uri="{28A0092B-C50C-407E-A947-70E740481C1C}">
                           <a14:useLocalDpi xmlns:a14="http://schemas.microsoft.com/office/drawing/2010/main" val="0"/>
@@ -2772,8 +3057,12 @@
     </w:p>
     <w:p>
       <w:r>
+        <w:rPr>
+          <w:noProof/>
+        </w:rPr>
+        <w:lastRenderedPageBreak/>
         <w:drawing>
-          <wp:anchor distT="0" distB="0" distL="114300" distR="114300" simplePos="0" relativeHeight="251664384" behindDoc="1" locked="0" layoutInCell="1" allowOverlap="1" wp14:anchorId="4734BD2E" wp14:editId="27DA55E4">
+          <wp:anchor distT="0" distB="0" distL="114300" distR="114300" simplePos="0" relativeHeight="251664384" behindDoc="1" locked="0" layoutInCell="1" allowOverlap="1" wp14:anchorId="4734BD2E" wp14:editId="5B451DF1">
             <wp:simplePos x="0" y="0"/>
             <wp:positionH relativeFrom="margin">
               <wp:align>center</wp:align>
@@ -2804,7 +3093,7 @@
                     <pic:cNvPicPr/>
                   </pic:nvPicPr>
                   <pic:blipFill>
-                    <a:blip r:embed="rId16" cstate="print">
+                    <a:blip r:embed="rId17" cstate="print">
                       <a:extLst>
                         <a:ext uri="{28A0092B-C50C-407E-A947-70E740481C1C}">
                           <a14:useLocalDpi xmlns:a14="http://schemas.microsoft.com/office/drawing/2010/main" val="0"/>
@@ -2869,12 +3158,12 @@
           <w:bottom w:val="single" w:sz="4" w:space="1" w:color="FFE79B"/>
         </w:pBdr>
       </w:pPr>
-      <w:bookmarkStart w:id="5" w:name="_Toc89414892"/>
+      <w:bookmarkStart w:id="6" w:name="_Toc187148170"/>
       <w:proofErr w:type="spellStart"/>
       <w:r>
         <w:t>Produktizace</w:t>
       </w:r>
-      <w:bookmarkEnd w:id="5"/>
+      <w:bookmarkEnd w:id="6"/>
       <w:proofErr w:type="spellEnd"/>
     </w:p>
     <w:p>
@@ -2890,11 +3179,11 @@
           <w:bottom w:val="single" w:sz="4" w:space="1" w:color="FFE79B"/>
         </w:pBdr>
       </w:pPr>
-      <w:bookmarkStart w:id="6" w:name="_Toc89414893"/>
+      <w:bookmarkStart w:id="7" w:name="_Toc187148171"/>
       <w:r>
         <w:t>Popis pro uživatele</w:t>
       </w:r>
-      <w:bookmarkEnd w:id="6"/>
+      <w:bookmarkEnd w:id="7"/>
     </w:p>
     <w:p>
       <w:pPr>
@@ -2915,11 +3204,7 @@
         <w:t xml:space="preserve">webu se nachází </w:t>
       </w:r>
       <w:r>
-        <w:t xml:space="preserve">navigační lišta. Ta slouží k základní navigaci po stránce. Nachází se zde tlačítka na proklik mezi čtyřmi hlavními částmi (domů, kalendář akcí, seznam umělců a kontakt). </w:t>
-      </w:r>
-      <w:r>
-        <w:lastRenderedPageBreak/>
-        <w:t>V pravé částí se nachází proklik na profil. V případě že není uživatel přihlášen se zobrazí možnost přihlásit se, která uživatele vezme na stránku pro př</w:t>
+        <w:t>navigační lišta. Ta slouží k základní navigaci po stránce. Nachází se zde tlačítka na proklik mezi čtyřmi hlavními částmi (domů, kalendář akcí, seznam umělců a kontakt). V pravé částí se nachází proklik na profil. V případě že není uživatel přihlášen se zobrazí možnost přihlásit se, která uživatele vezme na stránku pro př</w:t>
       </w:r>
       <w:r>
         <w:t>ihlášení/registraci.</w:t>
@@ -2937,12 +3222,12 @@
           <w:bottom w:val="single" w:sz="4" w:space="1" w:color="FFC000"/>
         </w:pBdr>
       </w:pPr>
-      <w:bookmarkStart w:id="7" w:name="_Toc89414894"/>
+      <w:bookmarkStart w:id="8" w:name="_Toc187148172"/>
       <w:r>
         <w:lastRenderedPageBreak/>
         <w:t>Závěr</w:t>
       </w:r>
-      <w:bookmarkEnd w:id="7"/>
+      <w:bookmarkEnd w:id="8"/>
     </w:p>
     <w:p>
       <w:pPr>
@@ -2998,12 +3283,12 @@
           <w:bottom w:val="single" w:sz="4" w:space="1" w:color="FFC000"/>
         </w:pBdr>
       </w:pPr>
-      <w:bookmarkStart w:id="8" w:name="_Toc89414895"/>
+      <w:bookmarkStart w:id="9" w:name="_Toc187148173"/>
       <w:r>
         <w:lastRenderedPageBreak/>
         <w:t>Použitá literatura</w:t>
       </w:r>
-      <w:bookmarkEnd w:id="8"/>
+      <w:bookmarkEnd w:id="9"/>
     </w:p>
     <w:p>
       <w:r>
@@ -3019,7 +3304,7 @@
       <w:r>
         <w:t>. Online. Dostupné z: </w:t>
       </w:r>
-      <w:hyperlink r:id="rId17" w:history="1">
+      <w:hyperlink r:id="rId18" w:history="1">
         <w:r>
           <w:rPr>
             <w:rStyle w:val="Hypertextovodkaz"/>
@@ -3070,12 +3355,26 @@
       <w:r>
         <w:t>. Online. Dostupné z: </w:t>
       </w:r>
-      <w:hyperlink r:id="rId18" w:history="1">
+      <w:hyperlink r:id="rId19" w:history="1">
         <w:r>
           <w:rPr>
             <w:rStyle w:val="Hypertextovodkaz"/>
           </w:rPr>
-          <w:t>https://developer.mozilla.org/en-US/docs/Web/CSS</w:t>
+          <w:t>https://developer.mozilla.org/en-US/</w:t>
+        </w:r>
+        <w:proofErr w:type="spellStart"/>
+        <w:r>
+          <w:rPr>
+            <w:rStyle w:val="Hypertextovodkaz"/>
+          </w:rPr>
+          <w:t>docs</w:t>
+        </w:r>
+        <w:proofErr w:type="spellEnd"/>
+        <w:r>
+          <w:rPr>
+            <w:rStyle w:val="Hypertextovodkaz"/>
+          </w:rPr>
+          <w:t>/Web/CSS</w:t>
         </w:r>
       </w:hyperlink>
       <w:r>
@@ -3128,7 +3427,7 @@
       <w:r>
         <w:t> Online. Dostupné z: </w:t>
       </w:r>
-      <w:hyperlink r:id="rId19" w:history="1">
+      <w:hyperlink r:id="rId20" w:history="1">
         <w:r>
           <w:rPr>
             <w:rStyle w:val="Hypertextovodkaz"/>
@@ -3166,7 +3465,7 @@
       <w:r>
         <w:t>. Online. Dostupné z: </w:t>
       </w:r>
-      <w:hyperlink r:id="rId20" w:history="1">
+      <w:hyperlink r:id="rId21" w:history="1">
         <w:r>
           <w:rPr>
             <w:rStyle w:val="Hypertextovodkaz"/>
@@ -3208,7 +3507,7 @@
       <w:r>
         <w:t>. Online. Dostupné z: </w:t>
       </w:r>
-      <w:hyperlink r:id="rId21" w:history="1">
+      <w:hyperlink r:id="rId22" w:history="1">
         <w:r>
           <w:rPr>
             <w:rStyle w:val="Hypertextovodkaz"/>
@@ -3243,64 +3542,21 @@
       <w:r>
         <w:t>. Online. Dostupné z: </w:t>
       </w:r>
-      <w:hyperlink r:id="rId22" w:history="1">
-        <w:r>
-          <w:rPr>
-            <w:rStyle w:val="Hypertextovodkaz"/>
-          </w:rPr>
-          <w:t>https://en.wikipedia.org/wiki/Embedded_Javascript</w:t>
-        </w:r>
-      </w:hyperlink>
-      <w:r>
-        <w:t>. [cit. 2024-12-26].</w:t>
-      </w:r>
-    </w:p>
-    <w:p>
-      <w:r>
-        <w:t xml:space="preserve">[7] </w:t>
-      </w:r>
-      <w:proofErr w:type="spellStart"/>
-      <w:r>
-        <w:rPr>
-          <w:i/>
-          <w:iCs/>
-        </w:rPr>
-        <w:t>Visual</w:t>
-      </w:r>
-      <w:proofErr w:type="spellEnd"/>
-      <w:r>
-        <w:rPr>
-          <w:i/>
-          <w:iCs/>
-        </w:rPr>
-        <w:t xml:space="preserve"> Studio </w:t>
-      </w:r>
-      <w:proofErr w:type="spellStart"/>
-      <w:r>
-        <w:rPr>
-          <w:i/>
-          <w:iCs/>
-        </w:rPr>
-        <w:t>Code</w:t>
-      </w:r>
-      <w:proofErr w:type="spellEnd"/>
-      <w:r>
-        <w:rPr>
-          <w:i/>
-          <w:iCs/>
-        </w:rPr>
-        <w:t xml:space="preserve"> – Wikipedie</w:t>
-      </w:r>
-      <w:r>
-        <w:t>. Online. Dostupné z: </w:t>
-      </w:r>
       <w:hyperlink r:id="rId23" w:history="1">
         <w:r>
           <w:rPr>
             <w:rStyle w:val="Hypertextovodkaz"/>
           </w:rPr>
-          <w:t>https://cs.wikipedia.org/wiki/Visual_Studio_Code</w:t>
+          <w:t>https://en.wikipedia.org/wiki/</w:t>
         </w:r>
+        <w:proofErr w:type="spellStart"/>
+        <w:r>
+          <w:rPr>
+            <w:rStyle w:val="Hypertextovodkaz"/>
+          </w:rPr>
+          <w:t>Embedded_Javascript</w:t>
+        </w:r>
+        <w:proofErr w:type="spellEnd"/>
       </w:hyperlink>
       <w:r>
         <w:t>. [cit. 2024-12-26].</w:t>
@@ -3308,19 +3564,78 @@
     </w:p>
     <w:p>
       <w:r>
-        <w:t xml:space="preserve">[8] </w:t>
-      </w:r>
+        <w:t xml:space="preserve">[7] </w:t>
+      </w:r>
+      <w:proofErr w:type="spellStart"/>
       <w:r>
         <w:rPr>
           <w:i/>
           <w:iCs/>
         </w:rPr>
+        <w:t>Visual</w:t>
+      </w:r>
+      <w:proofErr w:type="spellEnd"/>
+      <w:r>
+        <w:rPr>
+          <w:i/>
+          <w:iCs/>
+        </w:rPr>
+        <w:t xml:space="preserve"> Studio </w:t>
+      </w:r>
+      <w:proofErr w:type="spellStart"/>
+      <w:r>
+        <w:rPr>
+          <w:i/>
+          <w:iCs/>
+        </w:rPr>
+        <w:t>Code</w:t>
+      </w:r>
+      <w:proofErr w:type="spellEnd"/>
+      <w:r>
+        <w:rPr>
+          <w:i/>
+          <w:iCs/>
+        </w:rPr>
+        <w:t xml:space="preserve"> – Wikipedie</w:t>
+      </w:r>
+      <w:r>
+        <w:t>. Online. Dostupné z: </w:t>
+      </w:r>
+      <w:hyperlink r:id="rId24" w:history="1">
+        <w:r>
+          <w:rPr>
+            <w:rStyle w:val="Hypertextovodkaz"/>
+          </w:rPr>
+          <w:t>https://cs.wikipedia.org/wiki/</w:t>
+        </w:r>
+        <w:proofErr w:type="spellStart"/>
+        <w:r>
+          <w:rPr>
+            <w:rStyle w:val="Hypertextovodkaz"/>
+          </w:rPr>
+          <w:t>Visual_Studio_Code</w:t>
+        </w:r>
+        <w:proofErr w:type="spellEnd"/>
+      </w:hyperlink>
+      <w:r>
+        <w:t>. [cit. 2024-12-26].</w:t>
+      </w:r>
+    </w:p>
+    <w:p>
+      <w:r>
+        <w:t xml:space="preserve">[8] </w:t>
+      </w:r>
+      <w:r>
+        <w:rPr>
+          <w:i/>
+          <w:iCs/>
+        </w:rPr>
         <w:t>XAMPP</w:t>
       </w:r>
       <w:r>
         <w:t>. Online. Dostupné z: </w:t>
       </w:r>
-      <w:hyperlink r:id="rId24" w:history="1">
+      <w:hyperlink r:id="rId25" w:history="1">
         <w:r>
           <w:rPr>
             <w:rStyle w:val="Hypertextovodkaz"/>
@@ -3367,62 +3682,32 @@
           <w:i/>
           <w:iCs/>
         </w:rPr>
-        <w:t xml:space="preserve"> :</w:t>
-      </w:r>
-      <w:proofErr w:type="gramEnd"/>
+        <w:t>:</w:t>
+      </w:r>
       <w:r>
         <w:rPr>
           <w:i/>
           <w:iCs/>
         </w:rPr>
-        <w:t xml:space="preserve">: 1 General </w:t>
-      </w:r>
-      <w:proofErr w:type="spellStart"/>
+        <w:t>:</w:t>
+      </w:r>
+      <w:proofErr w:type="gramEnd"/>
       <w:r>
         <w:rPr>
           <w:i/>
           <w:iCs/>
         </w:rPr>
-        <w:t>Information</w:t>
-      </w:r>
-      <w:proofErr w:type="spellEnd"/>
-      <w:r>
-        <w:t>. Online. Dostupné z: </w:t>
-      </w:r>
-      <w:hyperlink r:id="rId25" w:history="1">
-        <w:r>
-          <w:rPr>
-            <w:rStyle w:val="Hypertextovodkaz"/>
-          </w:rPr>
-          <w:t>https://dev.mysql.com/doc/refman/8.4/en/introduction.html</w:t>
-        </w:r>
-      </w:hyperlink>
-      <w:r>
-        <w:t>. [cit. 2024-12-26].</w:t>
-      </w:r>
-    </w:p>
-    <w:p>
-      <w:r>
-        <w:t xml:space="preserve">[10] </w:t>
+        <w:t xml:space="preserve"> 1 General </w:t>
       </w:r>
       <w:proofErr w:type="spellStart"/>
-      <w:proofErr w:type="gramStart"/>
       <w:r>
         <w:rPr>
           <w:i/>
           <w:iCs/>
         </w:rPr>
-        <w:t>Figma</w:t>
+        <w:t>Information</w:t>
       </w:r>
       <w:proofErr w:type="spellEnd"/>
-      <w:r>
-        <w:rPr>
-          <w:i/>
-          <w:iCs/>
-        </w:rPr>
-        <w:t xml:space="preserve"> - Wikipedia</w:t>
-      </w:r>
-      <w:proofErr w:type="gramEnd"/>
       <w:r>
         <w:t>. Online. Dostupné z: </w:t>
       </w:r>
@@ -3431,11 +3716,119 @@
           <w:rPr>
             <w:rStyle w:val="Hypertextovodkaz"/>
           </w:rPr>
-          <w:t>https://en.wikipedia.org/wiki/Figma</w:t>
+          <w:t>https://dev.mysql.com/doc/</w:t>
+        </w:r>
+        <w:proofErr w:type="spellStart"/>
+        <w:r>
+          <w:rPr>
+            <w:rStyle w:val="Hypertextovodkaz"/>
+          </w:rPr>
+          <w:t>refman</w:t>
+        </w:r>
+        <w:proofErr w:type="spellEnd"/>
+        <w:r>
+          <w:rPr>
+            <w:rStyle w:val="Hypertextovodkaz"/>
+          </w:rPr>
+          <w:t>/8.4/en/introduction.html</w:t>
         </w:r>
       </w:hyperlink>
       <w:r>
+        <w:t>. [cit. 2024-12-26].</w:t>
+      </w:r>
+    </w:p>
+    <w:p>
+      <w:r>
+        <w:t xml:space="preserve">[10] </w:t>
+      </w:r>
+      <w:proofErr w:type="spellStart"/>
+      <w:r>
+        <w:rPr>
+          <w:i/>
+          <w:iCs/>
+        </w:rPr>
+        <w:t>Figma</w:t>
+      </w:r>
+      <w:proofErr w:type="spellEnd"/>
+      <w:r>
+        <w:rPr>
+          <w:i/>
+          <w:iCs/>
+        </w:rPr>
+        <w:t xml:space="preserve"> – Wikipedia</w:t>
+      </w:r>
+      <w:r>
+        <w:t>. Online. Dostupné z: </w:t>
+      </w:r>
+      <w:hyperlink r:id="rId27" w:history="1">
+        <w:r>
+          <w:rPr>
+            <w:rStyle w:val="Hypertextovodkaz"/>
+          </w:rPr>
+          <w:t>https://en.wikipedia.org/wiki/</w:t>
+        </w:r>
+        <w:proofErr w:type="spellStart"/>
+        <w:r>
+          <w:rPr>
+            <w:rStyle w:val="Hypertextovodkaz"/>
+          </w:rPr>
+          <w:t>Figma</w:t>
+        </w:r>
+        <w:proofErr w:type="spellEnd"/>
+      </w:hyperlink>
+      <w:r>
         <w:t xml:space="preserve">. [cit. 2024-12-26]. </w:t>
+      </w:r>
+    </w:p>
+    <w:p>
+      <w:r>
+        <w:t xml:space="preserve">[11] </w:t>
+      </w:r>
+      <w:r>
+        <w:rPr>
+          <w:i/>
+          <w:iCs/>
+        </w:rPr>
+        <w:t xml:space="preserve">W3.CSS </w:t>
+      </w:r>
+      <w:proofErr w:type="spellStart"/>
+      <w:r>
+        <w:rPr>
+          <w:i/>
+          <w:iCs/>
+        </w:rPr>
+        <w:t>Succinctly</w:t>
+      </w:r>
+      <w:proofErr w:type="spellEnd"/>
+      <w:r>
+        <w:rPr>
+          <w:i/>
+          <w:iCs/>
+        </w:rPr>
+        <w:t xml:space="preserve">® - </w:t>
+      </w:r>
+      <w:proofErr w:type="spellStart"/>
+      <w:r>
+        <w:rPr>
+          <w:i/>
+          <w:iCs/>
+        </w:rPr>
+        <w:t>introduction</w:t>
+      </w:r>
+      <w:proofErr w:type="spellEnd"/>
+      <w:r>
+        <w:t>. Online. Dostupné z: </w:t>
+      </w:r>
+      <w:hyperlink r:id="rId28" w:history="1">
+        <w:r>
+          <w:rPr>
+            <w:rStyle w:val="Hypertextovodkaz"/>
+          </w:rPr>
+          <w:t>https://www.syncfusion.com/succinctly-free-ebooks/w3-css-succinctly/introduction</w:t>
+        </w:r>
+      </w:hyperlink>
+      <w:r>
+        <w:t>. [cit. 2025-01-10].</w:t>
       </w:r>
       <w:r>
         <w:br w:type="page"/>
@@ -3448,12 +3841,12 @@
           <w:bottom w:val="single" w:sz="4" w:space="1" w:color="FFC000"/>
         </w:pBdr>
       </w:pPr>
-      <w:bookmarkStart w:id="9" w:name="_Toc89414896"/>
+      <w:bookmarkStart w:id="10" w:name="_Toc187148174"/>
       <w:r>
         <w:lastRenderedPageBreak/>
         <w:t>Seznam obrázků</w:t>
       </w:r>
-      <w:bookmarkEnd w:id="9"/>
+      <w:bookmarkEnd w:id="10"/>
     </w:p>
     <w:p>
       <w:r>
@@ -3471,120 +3864,6 @@
     <w:p>
       <w:r>
         <w:br w:type="page"/>
-      </w:r>
-    </w:p>
-    <w:p>
-      <w:pPr>
-        <w:pStyle w:val="NadpisBezsla"/>
-        <w:pBdr>
-          <w:bottom w:val="single" w:sz="4" w:space="1" w:color="FFC000"/>
-        </w:pBdr>
-      </w:pPr>
-      <w:bookmarkStart w:id="10" w:name="_Toc89414897"/>
-      <w:r>
-        <w:lastRenderedPageBreak/>
-        <w:t>Obsah média</w:t>
-      </w:r>
-      <w:bookmarkEnd w:id="10"/>
-    </w:p>
-    <w:p>
-      <w:r>
-        <w:t>Zde přidejte stručně adresářovou strukturu (např jako víceúrovňový seznam) pro všechny důležité soubory. Je jasné, že pokud na médium (CD, DVD, Flashdisk) dáváte celý projekt s mnohými knihovnami, nebudete zde vypisovat cesty ke všem souborům. Pouze navedete například kde se nachází projekt, kde se nachází build…</w:t>
-      </w:r>
-    </w:p>
-    <w:p>
-      <w:r>
-        <w:t xml:space="preserve">Médium by mělo být fyzicky označené </w:t>
-      </w:r>
-      <w:r>
-        <w:rPr>
-          <w:b/>
-        </w:rPr>
-        <w:t xml:space="preserve">jménem, třídou, školním rokem! </w:t>
-      </w:r>
-      <w:r>
-        <w:t>Zároveň by médium mělo být v dokumentaci zajištěno tak, aby nevypadávalo, ale zároveň aby se dalo vyndat a použít.</w:t>
-      </w:r>
-    </w:p>
-    <w:p>
-      <w:r>
-        <w:t>Médium by mělo obsahovat následující:</w:t>
-      </w:r>
-    </w:p>
-    <w:p>
-      <w:pPr>
-        <w:pStyle w:val="Odstavecseseznamem"/>
-        <w:numPr>
-          <w:ilvl w:val="0"/>
-          <w:numId w:val="4"/>
-        </w:numPr>
-      </w:pPr>
-      <w:r>
-        <w:t>Projekt</w:t>
-      </w:r>
-    </w:p>
-    <w:p>
-      <w:pPr>
-        <w:pStyle w:val="Odstavecseseznamem"/>
-        <w:numPr>
-          <w:ilvl w:val="0"/>
-          <w:numId w:val="4"/>
-        </w:numPr>
-      </w:pPr>
-      <w:r>
-        <w:t>Případný export databáze</w:t>
-      </w:r>
-    </w:p>
-    <w:p>
-      <w:pPr>
-        <w:pStyle w:val="Odstavecseseznamem"/>
-        <w:numPr>
-          <w:ilvl w:val="0"/>
-          <w:numId w:val="4"/>
-        </w:numPr>
-      </w:pPr>
-      <w:r>
-        <w:t>Spustitelný build (nebo aspoň odkaz, kde se nachází spustitelná verze)</w:t>
-      </w:r>
-    </w:p>
-    <w:p>
-      <w:pPr>
-        <w:pStyle w:val="Odstavecseseznamem"/>
-        <w:numPr>
-          <w:ilvl w:val="0"/>
-          <w:numId w:val="4"/>
-        </w:numPr>
-      </w:pPr>
-      <w:r>
-        <w:t>Dokumentace v PDF + nějakém dalším editovatelném formátu (</w:t>
-      </w:r>
-      <w:proofErr w:type="spellStart"/>
-      <w:r>
-        <w:t>docx</w:t>
-      </w:r>
-      <w:proofErr w:type="spellEnd"/>
-      <w:r>
-        <w:t xml:space="preserve">, </w:t>
-      </w:r>
-      <w:proofErr w:type="spellStart"/>
-      <w:r>
-        <w:t>odt</w:t>
-      </w:r>
-      <w:proofErr w:type="spellEnd"/>
-      <w:r>
-        <w:t>…)</w:t>
-      </w:r>
-    </w:p>
-    <w:p>
-      <w:pPr>
-        <w:pStyle w:val="Odstavecseseznamem"/>
-        <w:numPr>
-          <w:ilvl w:val="0"/>
-          <w:numId w:val="4"/>
-        </w:numPr>
-      </w:pPr>
-      <w:r>
-        <w:t>Prezentace připravená k obhajobě</w:t>
       </w:r>
     </w:p>
     <w:p>
@@ -3742,8 +4021,8 @@
     </w:p>
     <w:p/>
     <w:sectPr>
-      <w:footerReference w:type="default" r:id="rId27"/>
-      <w:footerReference w:type="first" r:id="rId28"/>
+      <w:footerReference w:type="default" r:id="rId29"/>
+      <w:footerReference w:type="first" r:id="rId30"/>
       <w:pgSz w:w="11906" w:h="16838"/>
       <w:pgMar w:top="1417" w:right="1417" w:bottom="1417" w:left="1417" w:header="850" w:footer="680" w:gutter="0"/>
       <w:cols w:space="708"/>
@@ -3754,7 +4033,7 @@
 </file>
 
 <file path=word/endnotes.xml><?xml version="1.0" encoding="utf-8"?>
-<w:endnotes xmlns:wpc="http://schemas.microsoft.com/office/word/2010/wordprocessingCanvas" xmlns:cx="http://schemas.microsoft.com/office/drawing/2014/chartex" xmlns:cx1="http://schemas.microsoft.com/office/drawing/2015/9/8/chartex" xmlns:cx2="http://schemas.microsoft.com/office/drawing/2015/10/21/chartex" xmlns:cx3="http://schemas.microsoft.com/office/drawing/2016/5/9/chartex" xmlns:cx4="http://schemas.microsoft.com/office/drawing/2016/5/10/chartex" xmlns:cx5="http://schemas.microsoft.com/office/drawing/2016/5/11/chartex" xmlns:cx6="http://schemas.microsoft.com/office/drawing/2016/5/12/chartex" xmlns:cx7="http://schemas.microsoft.com/office/drawing/2016/5/13/chartex" xmlns:cx8="http://schemas.microsoft.com/office/drawing/2016/5/14/chartex" xmlns:mc="http://schemas.openxmlformats.org/markup-compatibility/2006" xmlns:aink="http://schemas.microsoft.com/office/drawing/2016/ink" xmlns:am3d="http://schemas.microsoft.com/office/drawing/2017/model3d" xmlns:o="urn:schemas-microsoft-com:office:office" xmlns:oel="http://schemas.microsoft.com/office/2019/extlst" xmlns:r="http://schemas.openxmlformats.org/officeDocument/2006/relationships" xmlns:m="http://schemas.openxmlformats.org/officeDocument/2006/math" xmlns:v="urn:schemas-microsoft-com:vml" xmlns:wp14="http://schemas.microsoft.com/office/word/2010/wordprocessingDrawing" xmlns:wp="http://schemas.openxmlformats.org/drawingml/2006/wordprocessingDrawing" xmlns:w10="urn:schemas-microsoft-com:office:word" xmlns:w="http://schemas.openxmlformats.org/wordprocessingml/2006/main" xmlns:w14="http://schemas.microsoft.com/office/word/2010/wordml" xmlns:w15="http://schemas.microsoft.com/office/word/2012/wordml" xmlns:w16cex="http://schemas.microsoft.com/office/word/2018/wordml/cex" xmlns:w16cid="http://schemas.microsoft.com/office/word/2016/wordml/cid" xmlns:w16="http://schemas.microsoft.com/office/word/2018/wordml" xmlns:w16du="http://schemas.microsoft.com/office/word/2023/wordml/word16du" xmlns:w16sdtdh="http://schemas.microsoft.com/office/word/2020/wordml/sdtdatahash" xmlns:w16se="http://schemas.microsoft.com/office/word/2015/wordml/symex" xmlns:wpg="http://schemas.microsoft.com/office/word/2010/wordprocessingGroup" xmlns:wpi="http://schemas.microsoft.com/office/word/2010/wordprocessingInk" xmlns:wne="http://schemas.microsoft.com/office/word/2006/wordml" xmlns:wps="http://schemas.microsoft.com/office/word/2010/wordprocessingShape" mc:Ignorable="w14 w15 w16se w16cid w16 w16cex w16sdtdh w16du wp14">
+<w:endnotes xmlns:wpc="http://schemas.microsoft.com/office/word/2010/wordprocessingCanvas" xmlns:cx="http://schemas.microsoft.com/office/drawing/2014/chartex" xmlns:cx1="http://schemas.microsoft.com/office/drawing/2015/9/8/chartex" xmlns:cx2="http://schemas.microsoft.com/office/drawing/2015/10/21/chartex" xmlns:cx3="http://schemas.microsoft.com/office/drawing/2016/5/9/chartex" xmlns:cx4="http://schemas.microsoft.com/office/drawing/2016/5/10/chartex" xmlns:cx5="http://schemas.microsoft.com/office/drawing/2016/5/11/chartex" xmlns:cx6="http://schemas.microsoft.com/office/drawing/2016/5/12/chartex" xmlns:cx7="http://schemas.microsoft.com/office/drawing/2016/5/13/chartex" xmlns:cx8="http://schemas.microsoft.com/office/drawing/2016/5/14/chartex" xmlns:mc="http://schemas.openxmlformats.org/markup-compatibility/2006" xmlns:aink="http://schemas.microsoft.com/office/drawing/2016/ink" xmlns:am3d="http://schemas.microsoft.com/office/drawing/2017/model3d" xmlns:o="urn:schemas-microsoft-com:office:office" xmlns:oel="http://schemas.microsoft.com/office/2019/extlst" xmlns:r="http://schemas.openxmlformats.org/officeDocument/2006/relationships" xmlns:m="http://schemas.openxmlformats.org/officeDocument/2006/math" xmlns:v="urn:schemas-microsoft-com:vml" xmlns:wp14="http://schemas.microsoft.com/office/word/2010/wordprocessingDrawing" xmlns:wp="http://schemas.openxmlformats.org/drawingml/2006/wordprocessingDrawing" xmlns:w10="urn:schemas-microsoft-com:office:word" xmlns:w="http://schemas.openxmlformats.org/wordprocessingml/2006/main" xmlns:w14="http://schemas.microsoft.com/office/word/2010/wordml" xmlns:w15="http://schemas.microsoft.com/office/word/2012/wordml" xmlns:w16cex="http://schemas.microsoft.com/office/word/2018/wordml/cex" xmlns:w16cid="http://schemas.microsoft.com/office/word/2016/wordml/cid" xmlns:w16="http://schemas.microsoft.com/office/word/2018/wordml" xmlns:w16du="http://schemas.microsoft.com/office/word/2023/wordml/word16du" xmlns:w16sdtdh="http://schemas.microsoft.com/office/word/2020/wordml/sdtdatahash" xmlns:w16sdtfl="http://schemas.microsoft.com/office/word/2024/wordml/sdtformatlock" xmlns:w16se="http://schemas.microsoft.com/office/word/2015/wordml/symex" xmlns:wpg="http://schemas.microsoft.com/office/word/2010/wordprocessingGroup" xmlns:wpi="http://schemas.microsoft.com/office/word/2010/wordprocessingInk" xmlns:wne="http://schemas.microsoft.com/office/word/2006/wordml" xmlns:wps="http://schemas.microsoft.com/office/word/2010/wordprocessingShape" mc:Ignorable="w14 w15 w16se w16cid w16 w16cex w16sdtdh w16sdtfl w16du wp14">
   <w:endnote w:type="separator" w:id="-1">
     <w:p>
       <w:pPr>
@@ -3779,7 +4058,7 @@
 </file>
 
 <file path=word/footer1.xml><?xml version="1.0" encoding="utf-8"?>
-<w:ftr xmlns:wpc="http://schemas.microsoft.com/office/word/2010/wordprocessingCanvas" xmlns:cx="http://schemas.microsoft.com/office/drawing/2014/chartex" xmlns:cx1="http://schemas.microsoft.com/office/drawing/2015/9/8/chartex" xmlns:cx2="http://schemas.microsoft.com/office/drawing/2015/10/21/chartex" xmlns:cx3="http://schemas.microsoft.com/office/drawing/2016/5/9/chartex" xmlns:cx4="http://schemas.microsoft.com/office/drawing/2016/5/10/chartex" xmlns:cx5="http://schemas.microsoft.com/office/drawing/2016/5/11/chartex" xmlns:cx6="http://schemas.microsoft.com/office/drawing/2016/5/12/chartex" xmlns:cx7="http://schemas.microsoft.com/office/drawing/2016/5/13/chartex" xmlns:cx8="http://schemas.microsoft.com/office/drawing/2016/5/14/chartex" xmlns:mc="http://schemas.openxmlformats.org/markup-compatibility/2006" xmlns:aink="http://schemas.microsoft.com/office/drawing/2016/ink" xmlns:am3d="http://schemas.microsoft.com/office/drawing/2017/model3d" xmlns:o="urn:schemas-microsoft-com:office:office" xmlns:oel="http://schemas.microsoft.com/office/2019/extlst" xmlns:r="http://schemas.openxmlformats.org/officeDocument/2006/relationships" xmlns:m="http://schemas.openxmlformats.org/officeDocument/2006/math" xmlns:v="urn:schemas-microsoft-com:vml" xmlns:wp14="http://schemas.microsoft.com/office/word/2010/wordprocessingDrawing" xmlns:wp="http://schemas.openxmlformats.org/drawingml/2006/wordprocessingDrawing" xmlns:w10="urn:schemas-microsoft-com:office:word" xmlns:w="http://schemas.openxmlformats.org/wordprocessingml/2006/main" xmlns:w14="http://schemas.microsoft.com/office/word/2010/wordml" xmlns:w15="http://schemas.microsoft.com/office/word/2012/wordml" xmlns:w16cex="http://schemas.microsoft.com/office/word/2018/wordml/cex" xmlns:w16cid="http://schemas.microsoft.com/office/word/2016/wordml/cid" xmlns:w16="http://schemas.microsoft.com/office/word/2018/wordml" xmlns:w16du="http://schemas.microsoft.com/office/word/2023/wordml/word16du" xmlns:w16sdtdh="http://schemas.microsoft.com/office/word/2020/wordml/sdtdatahash" xmlns:w16se="http://schemas.microsoft.com/office/word/2015/wordml/symex" xmlns:wpg="http://schemas.microsoft.com/office/word/2010/wordprocessingGroup" xmlns:wpi="http://schemas.microsoft.com/office/word/2010/wordprocessingInk" xmlns:wne="http://schemas.microsoft.com/office/word/2006/wordml" xmlns:wps="http://schemas.microsoft.com/office/word/2010/wordprocessingShape" mc:Ignorable="w14 w15 w16se w16cid w16 w16cex w16sdtdh w16du wp14">
+<w:ftr xmlns:wpc="http://schemas.microsoft.com/office/word/2010/wordprocessingCanvas" xmlns:cx="http://schemas.microsoft.com/office/drawing/2014/chartex" xmlns:cx1="http://schemas.microsoft.com/office/drawing/2015/9/8/chartex" xmlns:cx2="http://schemas.microsoft.com/office/drawing/2015/10/21/chartex" xmlns:cx3="http://schemas.microsoft.com/office/drawing/2016/5/9/chartex" xmlns:cx4="http://schemas.microsoft.com/office/drawing/2016/5/10/chartex" xmlns:cx5="http://schemas.microsoft.com/office/drawing/2016/5/11/chartex" xmlns:cx6="http://schemas.microsoft.com/office/drawing/2016/5/12/chartex" xmlns:cx7="http://schemas.microsoft.com/office/drawing/2016/5/13/chartex" xmlns:cx8="http://schemas.microsoft.com/office/drawing/2016/5/14/chartex" xmlns:mc="http://schemas.openxmlformats.org/markup-compatibility/2006" xmlns:aink="http://schemas.microsoft.com/office/drawing/2016/ink" xmlns:am3d="http://schemas.microsoft.com/office/drawing/2017/model3d" xmlns:o="urn:schemas-microsoft-com:office:office" xmlns:oel="http://schemas.microsoft.com/office/2019/extlst" xmlns:r="http://schemas.openxmlformats.org/officeDocument/2006/relationships" xmlns:m="http://schemas.openxmlformats.org/officeDocument/2006/math" xmlns:v="urn:schemas-microsoft-com:vml" xmlns:wp14="http://schemas.microsoft.com/office/word/2010/wordprocessingDrawing" xmlns:wp="http://schemas.openxmlformats.org/drawingml/2006/wordprocessingDrawing" xmlns:w10="urn:schemas-microsoft-com:office:word" xmlns:w="http://schemas.openxmlformats.org/wordprocessingml/2006/main" xmlns:w14="http://schemas.microsoft.com/office/word/2010/wordml" xmlns:w15="http://schemas.microsoft.com/office/word/2012/wordml" xmlns:w16cex="http://schemas.microsoft.com/office/word/2018/wordml/cex" xmlns:w16cid="http://schemas.microsoft.com/office/word/2016/wordml/cid" xmlns:w16="http://schemas.microsoft.com/office/word/2018/wordml" xmlns:w16du="http://schemas.microsoft.com/office/word/2023/wordml/word16du" xmlns:w16sdtdh="http://schemas.microsoft.com/office/word/2020/wordml/sdtdatahash" xmlns:w16sdtfl="http://schemas.microsoft.com/office/word/2024/wordml/sdtformatlock" xmlns:w16se="http://schemas.microsoft.com/office/word/2015/wordml/symex" xmlns:wpg="http://schemas.microsoft.com/office/word/2010/wordprocessingGroup" xmlns:wpi="http://schemas.microsoft.com/office/word/2010/wordprocessingInk" xmlns:wne="http://schemas.microsoft.com/office/word/2006/wordml" xmlns:wps="http://schemas.microsoft.com/office/word/2010/wordprocessingShape" mc:Ignorable="w14 w15 w16se w16cid w16 w16cex w16sdtdh w16sdtfl w16du wp14">
   <w:sdt>
     <w:sdtPr>
       <w:id w:val="943960679"/>
@@ -3821,7 +4100,7 @@
 </file>
 
 <file path=word/footer2.xml><?xml version="1.0" encoding="utf-8"?>
-<w:ftr xmlns:wpc="http://schemas.microsoft.com/office/word/2010/wordprocessingCanvas" xmlns:cx="http://schemas.microsoft.com/office/drawing/2014/chartex" xmlns:cx1="http://schemas.microsoft.com/office/drawing/2015/9/8/chartex" xmlns:cx2="http://schemas.microsoft.com/office/drawing/2015/10/21/chartex" xmlns:cx3="http://schemas.microsoft.com/office/drawing/2016/5/9/chartex" xmlns:cx4="http://schemas.microsoft.com/office/drawing/2016/5/10/chartex" xmlns:cx5="http://schemas.microsoft.com/office/drawing/2016/5/11/chartex" xmlns:cx6="http://schemas.microsoft.com/office/drawing/2016/5/12/chartex" xmlns:cx7="http://schemas.microsoft.com/office/drawing/2016/5/13/chartex" xmlns:cx8="http://schemas.microsoft.com/office/drawing/2016/5/14/chartex" xmlns:mc="http://schemas.openxmlformats.org/markup-compatibility/2006" xmlns:aink="http://schemas.microsoft.com/office/drawing/2016/ink" xmlns:am3d="http://schemas.microsoft.com/office/drawing/2017/model3d" xmlns:o="urn:schemas-microsoft-com:office:office" xmlns:oel="http://schemas.microsoft.com/office/2019/extlst" xmlns:r="http://schemas.openxmlformats.org/officeDocument/2006/relationships" xmlns:m="http://schemas.openxmlformats.org/officeDocument/2006/math" xmlns:v="urn:schemas-microsoft-com:vml" xmlns:wp14="http://schemas.microsoft.com/office/word/2010/wordprocessingDrawing" xmlns:wp="http://schemas.openxmlformats.org/drawingml/2006/wordprocessingDrawing" xmlns:w10="urn:schemas-microsoft-com:office:word" xmlns:w="http://schemas.openxmlformats.org/wordprocessingml/2006/main" xmlns:w14="http://schemas.microsoft.com/office/word/2010/wordml" xmlns:w15="http://schemas.microsoft.com/office/word/2012/wordml" xmlns:w16cex="http://schemas.microsoft.com/office/word/2018/wordml/cex" xmlns:w16cid="http://schemas.microsoft.com/office/word/2016/wordml/cid" xmlns:w16="http://schemas.microsoft.com/office/word/2018/wordml" xmlns:w16du="http://schemas.microsoft.com/office/word/2023/wordml/word16du" xmlns:w16sdtdh="http://schemas.microsoft.com/office/word/2020/wordml/sdtdatahash" xmlns:w16se="http://schemas.microsoft.com/office/word/2015/wordml/symex" xmlns:wpg="http://schemas.microsoft.com/office/word/2010/wordprocessingGroup" xmlns:wpi="http://schemas.microsoft.com/office/word/2010/wordprocessingInk" xmlns:wne="http://schemas.microsoft.com/office/word/2006/wordml" xmlns:wps="http://schemas.microsoft.com/office/word/2010/wordprocessingShape" mc:Ignorable="w14 w15 w16se w16cid w16 w16cex w16sdtdh w16du wp14">
+<w:ftr xmlns:wpc="http://schemas.microsoft.com/office/word/2010/wordprocessingCanvas" xmlns:cx="http://schemas.microsoft.com/office/drawing/2014/chartex" xmlns:cx1="http://schemas.microsoft.com/office/drawing/2015/9/8/chartex" xmlns:cx2="http://schemas.microsoft.com/office/drawing/2015/10/21/chartex" xmlns:cx3="http://schemas.microsoft.com/office/drawing/2016/5/9/chartex" xmlns:cx4="http://schemas.microsoft.com/office/drawing/2016/5/10/chartex" xmlns:cx5="http://schemas.microsoft.com/office/drawing/2016/5/11/chartex" xmlns:cx6="http://schemas.microsoft.com/office/drawing/2016/5/12/chartex" xmlns:cx7="http://schemas.microsoft.com/office/drawing/2016/5/13/chartex" xmlns:cx8="http://schemas.microsoft.com/office/drawing/2016/5/14/chartex" xmlns:mc="http://schemas.openxmlformats.org/markup-compatibility/2006" xmlns:aink="http://schemas.microsoft.com/office/drawing/2016/ink" xmlns:am3d="http://schemas.microsoft.com/office/drawing/2017/model3d" xmlns:o="urn:schemas-microsoft-com:office:office" xmlns:oel="http://schemas.microsoft.com/office/2019/extlst" xmlns:r="http://schemas.openxmlformats.org/officeDocument/2006/relationships" xmlns:m="http://schemas.openxmlformats.org/officeDocument/2006/math" xmlns:v="urn:schemas-microsoft-com:vml" xmlns:wp14="http://schemas.microsoft.com/office/word/2010/wordprocessingDrawing" xmlns:wp="http://schemas.openxmlformats.org/drawingml/2006/wordprocessingDrawing" xmlns:w10="urn:schemas-microsoft-com:office:word" xmlns:w="http://schemas.openxmlformats.org/wordprocessingml/2006/main" xmlns:w14="http://schemas.microsoft.com/office/word/2010/wordml" xmlns:w15="http://schemas.microsoft.com/office/word/2012/wordml" xmlns:w16cex="http://schemas.microsoft.com/office/word/2018/wordml/cex" xmlns:w16cid="http://schemas.microsoft.com/office/word/2016/wordml/cid" xmlns:w16="http://schemas.microsoft.com/office/word/2018/wordml" xmlns:w16du="http://schemas.microsoft.com/office/word/2023/wordml/word16du" xmlns:w16sdtdh="http://schemas.microsoft.com/office/word/2020/wordml/sdtdatahash" xmlns:w16sdtfl="http://schemas.microsoft.com/office/word/2024/wordml/sdtformatlock" xmlns:w16se="http://schemas.microsoft.com/office/word/2015/wordml/symex" xmlns:wpg="http://schemas.microsoft.com/office/word/2010/wordprocessingGroup" xmlns:wpi="http://schemas.microsoft.com/office/word/2010/wordprocessingInk" xmlns:wne="http://schemas.microsoft.com/office/word/2006/wordml" xmlns:wps="http://schemas.microsoft.com/office/word/2010/wordprocessingShape" mc:Ignorable="w14 w15 w16se w16cid w16 w16cex w16sdtdh w16sdtfl w16du wp14">
   <w:sdt>
     <w:sdtPr>
       <w:id w:val="860321901"/>
@@ -3863,7 +4142,7 @@
 </file>
 
 <file path=word/footer3.xml><?xml version="1.0" encoding="utf-8"?>
-<w:ftr xmlns:wpc="http://schemas.microsoft.com/office/word/2010/wordprocessingCanvas" xmlns:cx="http://schemas.microsoft.com/office/drawing/2014/chartex" xmlns:cx1="http://schemas.microsoft.com/office/drawing/2015/9/8/chartex" xmlns:cx2="http://schemas.microsoft.com/office/drawing/2015/10/21/chartex" xmlns:cx3="http://schemas.microsoft.com/office/drawing/2016/5/9/chartex" xmlns:cx4="http://schemas.microsoft.com/office/drawing/2016/5/10/chartex" xmlns:cx5="http://schemas.microsoft.com/office/drawing/2016/5/11/chartex" xmlns:cx6="http://schemas.microsoft.com/office/drawing/2016/5/12/chartex" xmlns:cx7="http://schemas.microsoft.com/office/drawing/2016/5/13/chartex" xmlns:cx8="http://schemas.microsoft.com/office/drawing/2016/5/14/chartex" xmlns:mc="http://schemas.openxmlformats.org/markup-compatibility/2006" xmlns:aink="http://schemas.microsoft.com/office/drawing/2016/ink" xmlns:am3d="http://schemas.microsoft.com/office/drawing/2017/model3d" xmlns:o="urn:schemas-microsoft-com:office:office" xmlns:oel="http://schemas.microsoft.com/office/2019/extlst" xmlns:r="http://schemas.openxmlformats.org/officeDocument/2006/relationships" xmlns:m="http://schemas.openxmlformats.org/officeDocument/2006/math" xmlns:v="urn:schemas-microsoft-com:vml" xmlns:wp14="http://schemas.microsoft.com/office/word/2010/wordprocessingDrawing" xmlns:wp="http://schemas.openxmlformats.org/drawingml/2006/wordprocessingDrawing" xmlns:w10="urn:schemas-microsoft-com:office:word" xmlns:w="http://schemas.openxmlformats.org/wordprocessingml/2006/main" xmlns:w14="http://schemas.microsoft.com/office/word/2010/wordml" xmlns:w15="http://schemas.microsoft.com/office/word/2012/wordml" xmlns:w16cex="http://schemas.microsoft.com/office/word/2018/wordml/cex" xmlns:w16cid="http://schemas.microsoft.com/office/word/2016/wordml/cid" xmlns:w16="http://schemas.microsoft.com/office/word/2018/wordml" xmlns:w16du="http://schemas.microsoft.com/office/word/2023/wordml/word16du" xmlns:w16sdtdh="http://schemas.microsoft.com/office/word/2020/wordml/sdtdatahash" xmlns:w16se="http://schemas.microsoft.com/office/word/2015/wordml/symex" xmlns:wpg="http://schemas.microsoft.com/office/word/2010/wordprocessingGroup" xmlns:wpi="http://schemas.microsoft.com/office/word/2010/wordprocessingInk" xmlns:wne="http://schemas.microsoft.com/office/word/2006/wordml" xmlns:wps="http://schemas.microsoft.com/office/word/2010/wordprocessingShape" mc:Ignorable="w14 w15 w16se w16cid w16 w16cex w16sdtdh w16du wp14">
+<w:ftr xmlns:wpc="http://schemas.microsoft.com/office/word/2010/wordprocessingCanvas" xmlns:cx="http://schemas.microsoft.com/office/drawing/2014/chartex" xmlns:cx1="http://schemas.microsoft.com/office/drawing/2015/9/8/chartex" xmlns:cx2="http://schemas.microsoft.com/office/drawing/2015/10/21/chartex" xmlns:cx3="http://schemas.microsoft.com/office/drawing/2016/5/9/chartex" xmlns:cx4="http://schemas.microsoft.com/office/drawing/2016/5/10/chartex" xmlns:cx5="http://schemas.microsoft.com/office/drawing/2016/5/11/chartex" xmlns:cx6="http://schemas.microsoft.com/office/drawing/2016/5/12/chartex" xmlns:cx7="http://schemas.microsoft.com/office/drawing/2016/5/13/chartex" xmlns:cx8="http://schemas.microsoft.com/office/drawing/2016/5/14/chartex" xmlns:mc="http://schemas.openxmlformats.org/markup-compatibility/2006" xmlns:aink="http://schemas.microsoft.com/office/drawing/2016/ink" xmlns:am3d="http://schemas.microsoft.com/office/drawing/2017/model3d" xmlns:o="urn:schemas-microsoft-com:office:office" xmlns:oel="http://schemas.microsoft.com/office/2019/extlst" xmlns:r="http://schemas.openxmlformats.org/officeDocument/2006/relationships" xmlns:m="http://schemas.openxmlformats.org/officeDocument/2006/math" xmlns:v="urn:schemas-microsoft-com:vml" xmlns:wp14="http://schemas.microsoft.com/office/word/2010/wordprocessingDrawing" xmlns:wp="http://schemas.openxmlformats.org/drawingml/2006/wordprocessingDrawing" xmlns:w10="urn:schemas-microsoft-com:office:word" xmlns:w="http://schemas.openxmlformats.org/wordprocessingml/2006/main" xmlns:w14="http://schemas.microsoft.com/office/word/2010/wordml" xmlns:w15="http://schemas.microsoft.com/office/word/2012/wordml" xmlns:w16cex="http://schemas.microsoft.com/office/word/2018/wordml/cex" xmlns:w16cid="http://schemas.microsoft.com/office/word/2016/wordml/cid" xmlns:w16="http://schemas.microsoft.com/office/word/2018/wordml" xmlns:w16du="http://schemas.microsoft.com/office/word/2023/wordml/word16du" xmlns:w16sdtdh="http://schemas.microsoft.com/office/word/2020/wordml/sdtdatahash" xmlns:w16sdtfl="http://schemas.microsoft.com/office/word/2024/wordml/sdtformatlock" xmlns:w16se="http://schemas.microsoft.com/office/word/2015/wordml/symex" xmlns:wpg="http://schemas.microsoft.com/office/word/2010/wordprocessingGroup" xmlns:wpi="http://schemas.microsoft.com/office/word/2010/wordprocessingInk" xmlns:wne="http://schemas.microsoft.com/office/word/2006/wordml" xmlns:wps="http://schemas.microsoft.com/office/word/2010/wordprocessingShape" mc:Ignorable="w14 w15 w16se w16cid w16 w16cex w16sdtdh w16sdtfl w16du wp14">
   <w:sdt>
     <w:sdtPr>
       <w:id w:val="-429431448"/>
@@ -3905,7 +4184,7 @@
 </file>
 
 <file path=word/footnotes.xml><?xml version="1.0" encoding="utf-8"?>
-<w:footnotes xmlns:wpc="http://schemas.microsoft.com/office/word/2010/wordprocessingCanvas" xmlns:cx="http://schemas.microsoft.com/office/drawing/2014/chartex" xmlns:cx1="http://schemas.microsoft.com/office/drawing/2015/9/8/chartex" xmlns:cx2="http://schemas.microsoft.com/office/drawing/2015/10/21/chartex" xmlns:cx3="http://schemas.microsoft.com/office/drawing/2016/5/9/chartex" xmlns:cx4="http://schemas.microsoft.com/office/drawing/2016/5/10/chartex" xmlns:cx5="http://schemas.microsoft.com/office/drawing/2016/5/11/chartex" xmlns:cx6="http://schemas.microsoft.com/office/drawing/2016/5/12/chartex" xmlns:cx7="http://schemas.microsoft.com/office/drawing/2016/5/13/chartex" xmlns:cx8="http://schemas.microsoft.com/office/drawing/2016/5/14/chartex" xmlns:mc="http://schemas.openxmlformats.org/markup-compatibility/2006" xmlns:aink="http://schemas.microsoft.com/office/drawing/2016/ink" xmlns:am3d="http://schemas.microsoft.com/office/drawing/2017/model3d" xmlns:o="urn:schemas-microsoft-com:office:office" xmlns:oel="http://schemas.microsoft.com/office/2019/extlst" xmlns:r="http://schemas.openxmlformats.org/officeDocument/2006/relationships" xmlns:m="http://schemas.openxmlformats.org/officeDocument/2006/math" xmlns:v="urn:schemas-microsoft-com:vml" xmlns:wp14="http://schemas.microsoft.com/office/word/2010/wordprocessingDrawing" xmlns:wp="http://schemas.openxmlformats.org/drawingml/2006/wordprocessingDrawing" xmlns:w10="urn:schemas-microsoft-com:office:word" xmlns:w="http://schemas.openxmlformats.org/wordprocessingml/2006/main" xmlns:w14="http://schemas.microsoft.com/office/word/2010/wordml" xmlns:w15="http://schemas.microsoft.com/office/word/2012/wordml" xmlns:w16cex="http://schemas.microsoft.com/office/word/2018/wordml/cex" xmlns:w16cid="http://schemas.microsoft.com/office/word/2016/wordml/cid" xmlns:w16="http://schemas.microsoft.com/office/word/2018/wordml" xmlns:w16du="http://schemas.microsoft.com/office/word/2023/wordml/word16du" xmlns:w16sdtdh="http://schemas.microsoft.com/office/word/2020/wordml/sdtdatahash" xmlns:w16se="http://schemas.microsoft.com/office/word/2015/wordml/symex" xmlns:wpg="http://schemas.microsoft.com/office/word/2010/wordprocessingGroup" xmlns:wpi="http://schemas.microsoft.com/office/word/2010/wordprocessingInk" xmlns:wne="http://schemas.microsoft.com/office/word/2006/wordml" xmlns:wps="http://schemas.microsoft.com/office/word/2010/wordprocessingShape" mc:Ignorable="w14 w15 w16se w16cid w16 w16cex w16sdtdh w16du wp14">
+<w:footnotes xmlns:wpc="http://schemas.microsoft.com/office/word/2010/wordprocessingCanvas" xmlns:cx="http://schemas.microsoft.com/office/drawing/2014/chartex" xmlns:cx1="http://schemas.microsoft.com/office/drawing/2015/9/8/chartex" xmlns:cx2="http://schemas.microsoft.com/office/drawing/2015/10/21/chartex" xmlns:cx3="http://schemas.microsoft.com/office/drawing/2016/5/9/chartex" xmlns:cx4="http://schemas.microsoft.com/office/drawing/2016/5/10/chartex" xmlns:cx5="http://schemas.microsoft.com/office/drawing/2016/5/11/chartex" xmlns:cx6="http://schemas.microsoft.com/office/drawing/2016/5/12/chartex" xmlns:cx7="http://schemas.microsoft.com/office/drawing/2016/5/13/chartex" xmlns:cx8="http://schemas.microsoft.com/office/drawing/2016/5/14/chartex" xmlns:mc="http://schemas.openxmlformats.org/markup-compatibility/2006" xmlns:aink="http://schemas.microsoft.com/office/drawing/2016/ink" xmlns:am3d="http://schemas.microsoft.com/office/drawing/2017/model3d" xmlns:o="urn:schemas-microsoft-com:office:office" xmlns:oel="http://schemas.microsoft.com/office/2019/extlst" xmlns:r="http://schemas.openxmlformats.org/officeDocument/2006/relationships" xmlns:m="http://schemas.openxmlformats.org/officeDocument/2006/math" xmlns:v="urn:schemas-microsoft-com:vml" xmlns:wp14="http://schemas.microsoft.com/office/word/2010/wordprocessingDrawing" xmlns:wp="http://schemas.openxmlformats.org/drawingml/2006/wordprocessingDrawing" xmlns:w10="urn:schemas-microsoft-com:office:word" xmlns:w="http://schemas.openxmlformats.org/wordprocessingml/2006/main" xmlns:w14="http://schemas.microsoft.com/office/word/2010/wordml" xmlns:w15="http://schemas.microsoft.com/office/word/2012/wordml" xmlns:w16cex="http://schemas.microsoft.com/office/word/2018/wordml/cex" xmlns:w16cid="http://schemas.microsoft.com/office/word/2016/wordml/cid" xmlns:w16="http://schemas.microsoft.com/office/word/2018/wordml" xmlns:w16du="http://schemas.microsoft.com/office/word/2023/wordml/word16du" xmlns:w16sdtdh="http://schemas.microsoft.com/office/word/2020/wordml/sdtdatahash" xmlns:w16sdtfl="http://schemas.microsoft.com/office/word/2024/wordml/sdtformatlock" xmlns:w16se="http://schemas.microsoft.com/office/word/2015/wordml/symex" xmlns:wpg="http://schemas.microsoft.com/office/word/2010/wordprocessingGroup" xmlns:wpi="http://schemas.microsoft.com/office/word/2010/wordprocessingInk" xmlns:wne="http://schemas.microsoft.com/office/word/2006/wordml" xmlns:wps="http://schemas.microsoft.com/office/word/2010/wordprocessingShape" mc:Ignorable="w14 w15 w16se w16cid w16 w16cex w16sdtdh w16sdtfl w16du wp14">
   <w:footnote w:type="separator" w:id="-1">
     <w:p>
       <w:pPr>
@@ -3930,7 +4209,7 @@
 </file>
 
 <file path=word/header1.xml><?xml version="1.0" encoding="utf-8"?>
-<w:hdr xmlns:wpc="http://schemas.microsoft.com/office/word/2010/wordprocessingCanvas" xmlns:cx="http://schemas.microsoft.com/office/drawing/2014/chartex" xmlns:cx1="http://schemas.microsoft.com/office/drawing/2015/9/8/chartex" xmlns:cx2="http://schemas.microsoft.com/office/drawing/2015/10/21/chartex" xmlns:cx3="http://schemas.microsoft.com/office/drawing/2016/5/9/chartex" xmlns:cx4="http://schemas.microsoft.com/office/drawing/2016/5/10/chartex" xmlns:cx5="http://schemas.microsoft.com/office/drawing/2016/5/11/chartex" xmlns:cx6="http://schemas.microsoft.com/office/drawing/2016/5/12/chartex" xmlns:cx7="http://schemas.microsoft.com/office/drawing/2016/5/13/chartex" xmlns:cx8="http://schemas.microsoft.com/office/drawing/2016/5/14/chartex" xmlns:mc="http://schemas.openxmlformats.org/markup-compatibility/2006" xmlns:aink="http://schemas.microsoft.com/office/drawing/2016/ink" xmlns:am3d="http://schemas.microsoft.com/office/drawing/2017/model3d" xmlns:o="urn:schemas-microsoft-com:office:office" xmlns:oel="http://schemas.microsoft.com/office/2019/extlst" xmlns:r="http://schemas.openxmlformats.org/officeDocument/2006/relationships" xmlns:m="http://schemas.openxmlformats.org/officeDocument/2006/math" xmlns:v="urn:schemas-microsoft-com:vml" xmlns:wp14="http://schemas.microsoft.com/office/word/2010/wordprocessingDrawing" xmlns:wp="http://schemas.openxmlformats.org/drawingml/2006/wordprocessingDrawing" xmlns:w10="urn:schemas-microsoft-com:office:word" xmlns:w="http://schemas.openxmlformats.org/wordprocessingml/2006/main" xmlns:w14="http://schemas.microsoft.com/office/word/2010/wordml" xmlns:w15="http://schemas.microsoft.com/office/word/2012/wordml" xmlns:w16cex="http://schemas.microsoft.com/office/word/2018/wordml/cex" xmlns:w16cid="http://schemas.microsoft.com/office/word/2016/wordml/cid" xmlns:w16="http://schemas.microsoft.com/office/word/2018/wordml" xmlns:w16du="http://schemas.microsoft.com/office/word/2023/wordml/word16du" xmlns:w16sdtdh="http://schemas.microsoft.com/office/word/2020/wordml/sdtdatahash" xmlns:w16se="http://schemas.microsoft.com/office/word/2015/wordml/symex" xmlns:wpg="http://schemas.microsoft.com/office/word/2010/wordprocessingGroup" xmlns:wpi="http://schemas.microsoft.com/office/word/2010/wordprocessingInk" xmlns:wne="http://schemas.microsoft.com/office/word/2006/wordml" xmlns:wps="http://schemas.microsoft.com/office/word/2010/wordprocessingShape" mc:Ignorable="w14 w15 w16se w16cid w16 w16cex w16sdtdh w16du wp14">
+<w:hdr xmlns:wpc="http://schemas.microsoft.com/office/word/2010/wordprocessingCanvas" xmlns:cx="http://schemas.microsoft.com/office/drawing/2014/chartex" xmlns:cx1="http://schemas.microsoft.com/office/drawing/2015/9/8/chartex" xmlns:cx2="http://schemas.microsoft.com/office/drawing/2015/10/21/chartex" xmlns:cx3="http://schemas.microsoft.com/office/drawing/2016/5/9/chartex" xmlns:cx4="http://schemas.microsoft.com/office/drawing/2016/5/10/chartex" xmlns:cx5="http://schemas.microsoft.com/office/drawing/2016/5/11/chartex" xmlns:cx6="http://schemas.microsoft.com/office/drawing/2016/5/12/chartex" xmlns:cx7="http://schemas.microsoft.com/office/drawing/2016/5/13/chartex" xmlns:cx8="http://schemas.microsoft.com/office/drawing/2016/5/14/chartex" xmlns:mc="http://schemas.openxmlformats.org/markup-compatibility/2006" xmlns:aink="http://schemas.microsoft.com/office/drawing/2016/ink" xmlns:am3d="http://schemas.microsoft.com/office/drawing/2017/model3d" xmlns:o="urn:schemas-microsoft-com:office:office" xmlns:oel="http://schemas.microsoft.com/office/2019/extlst" xmlns:r="http://schemas.openxmlformats.org/officeDocument/2006/relationships" xmlns:m="http://schemas.openxmlformats.org/officeDocument/2006/math" xmlns:v="urn:schemas-microsoft-com:vml" xmlns:wp14="http://schemas.microsoft.com/office/word/2010/wordprocessingDrawing" xmlns:wp="http://schemas.openxmlformats.org/drawingml/2006/wordprocessingDrawing" xmlns:w10="urn:schemas-microsoft-com:office:word" xmlns:w="http://schemas.openxmlformats.org/wordprocessingml/2006/main" xmlns:w14="http://schemas.microsoft.com/office/word/2010/wordml" xmlns:w15="http://schemas.microsoft.com/office/word/2012/wordml" xmlns:w16cex="http://schemas.microsoft.com/office/word/2018/wordml/cex" xmlns:w16cid="http://schemas.microsoft.com/office/word/2016/wordml/cid" xmlns:w16="http://schemas.microsoft.com/office/word/2018/wordml" xmlns:w16du="http://schemas.microsoft.com/office/word/2023/wordml/word16du" xmlns:w16sdtdh="http://schemas.microsoft.com/office/word/2020/wordml/sdtdatahash" xmlns:w16sdtfl="http://schemas.microsoft.com/office/word/2024/wordml/sdtformatlock" xmlns:w16se="http://schemas.microsoft.com/office/word/2015/wordml/symex" xmlns:wpg="http://schemas.microsoft.com/office/word/2010/wordprocessingGroup" xmlns:wpi="http://schemas.microsoft.com/office/word/2010/wordprocessingInk" xmlns:wne="http://schemas.microsoft.com/office/word/2006/wordml" xmlns:wps="http://schemas.microsoft.com/office/word/2010/wordprocessingShape" mc:Ignorable="w14 w15 w16se w16cid w16 w16cex w16sdtdh w16sdtfl w16du wp14">
   <w:p>
     <w:pPr>
       <w:spacing w:after="0" w:line="240" w:lineRule="auto"/>
@@ -3946,7 +4225,7 @@
 </file>
 
 <file path=word/numbering.xml><?xml version="1.0" encoding="utf-8"?>
-<w:numbering xmlns:wpc="http://schemas.microsoft.com/office/word/2010/wordprocessingCanvas" xmlns:cx="http://schemas.microsoft.com/office/drawing/2014/chartex" xmlns:cx1="http://schemas.microsoft.com/office/drawing/2015/9/8/chartex" xmlns:cx2="http://schemas.microsoft.com/office/drawing/2015/10/21/chartex" xmlns:cx3="http://schemas.microsoft.com/office/drawing/2016/5/9/chartex" xmlns:cx4="http://schemas.microsoft.com/office/drawing/2016/5/10/chartex" xmlns:cx5="http://schemas.microsoft.com/office/drawing/2016/5/11/chartex" xmlns:cx6="http://schemas.microsoft.com/office/drawing/2016/5/12/chartex" xmlns:cx7="http://schemas.microsoft.com/office/drawing/2016/5/13/chartex" xmlns:cx8="http://schemas.microsoft.com/office/drawing/2016/5/14/chartex" xmlns:mc="http://schemas.openxmlformats.org/markup-compatibility/2006" xmlns:aink="http://schemas.microsoft.com/office/drawing/2016/ink" xmlns:am3d="http://schemas.microsoft.com/office/drawing/2017/model3d" xmlns:o="urn:schemas-microsoft-com:office:office" xmlns:oel="http://schemas.microsoft.com/office/2019/extlst" xmlns:r="http://schemas.openxmlformats.org/officeDocument/2006/relationships" xmlns:m="http://schemas.openxmlformats.org/officeDocument/2006/math" xmlns:v="urn:schemas-microsoft-com:vml" xmlns:wp14="http://schemas.microsoft.com/office/word/2010/wordprocessingDrawing" xmlns:wp="http://schemas.openxmlformats.org/drawingml/2006/wordprocessingDrawing" xmlns:w10="urn:schemas-microsoft-com:office:word" xmlns:w="http://schemas.openxmlformats.org/wordprocessingml/2006/main" xmlns:w14="http://schemas.microsoft.com/office/word/2010/wordml" xmlns:w15="http://schemas.microsoft.com/office/word/2012/wordml" xmlns:w16cex="http://schemas.microsoft.com/office/word/2018/wordml/cex" xmlns:w16cid="http://schemas.microsoft.com/office/word/2016/wordml/cid" xmlns:w16="http://schemas.microsoft.com/office/word/2018/wordml" xmlns:w16du="http://schemas.microsoft.com/office/word/2023/wordml/word16du" xmlns:w16sdtdh="http://schemas.microsoft.com/office/word/2020/wordml/sdtdatahash" xmlns:w16se="http://schemas.microsoft.com/office/word/2015/wordml/symex" xmlns:wpg="http://schemas.microsoft.com/office/word/2010/wordprocessingGroup" xmlns:wpi="http://schemas.microsoft.com/office/word/2010/wordprocessingInk" xmlns:wne="http://schemas.microsoft.com/office/word/2006/wordml" xmlns:wps="http://schemas.microsoft.com/office/word/2010/wordprocessingShape" mc:Ignorable="w14 w15 w16se w16cid w16 w16cex w16sdtdh w16du wp14">
+<w:numbering xmlns:wpc="http://schemas.microsoft.com/office/word/2010/wordprocessingCanvas" xmlns:cx="http://schemas.microsoft.com/office/drawing/2014/chartex" xmlns:cx1="http://schemas.microsoft.com/office/drawing/2015/9/8/chartex" xmlns:cx2="http://schemas.microsoft.com/office/drawing/2015/10/21/chartex" xmlns:cx3="http://schemas.microsoft.com/office/drawing/2016/5/9/chartex" xmlns:cx4="http://schemas.microsoft.com/office/drawing/2016/5/10/chartex" xmlns:cx5="http://schemas.microsoft.com/office/drawing/2016/5/11/chartex" xmlns:cx6="http://schemas.microsoft.com/office/drawing/2016/5/12/chartex" xmlns:cx7="http://schemas.microsoft.com/office/drawing/2016/5/13/chartex" xmlns:cx8="http://schemas.microsoft.com/office/drawing/2016/5/14/chartex" xmlns:mc="http://schemas.openxmlformats.org/markup-compatibility/2006" xmlns:aink="http://schemas.microsoft.com/office/drawing/2016/ink" xmlns:am3d="http://schemas.microsoft.com/office/drawing/2017/model3d" xmlns:o="urn:schemas-microsoft-com:office:office" xmlns:oel="http://schemas.microsoft.com/office/2019/extlst" xmlns:r="http://schemas.openxmlformats.org/officeDocument/2006/relationships" xmlns:m="http://schemas.openxmlformats.org/officeDocument/2006/math" xmlns:v="urn:schemas-microsoft-com:vml" xmlns:wp14="http://schemas.microsoft.com/office/word/2010/wordprocessingDrawing" xmlns:wp="http://schemas.openxmlformats.org/drawingml/2006/wordprocessingDrawing" xmlns:w10="urn:schemas-microsoft-com:office:word" xmlns:w="http://schemas.openxmlformats.org/wordprocessingml/2006/main" xmlns:w14="http://schemas.microsoft.com/office/word/2010/wordml" xmlns:w15="http://schemas.microsoft.com/office/word/2012/wordml" xmlns:w16cex="http://schemas.microsoft.com/office/word/2018/wordml/cex" xmlns:w16cid="http://schemas.microsoft.com/office/word/2016/wordml/cid" xmlns:w16="http://schemas.microsoft.com/office/word/2018/wordml" xmlns:w16du="http://schemas.microsoft.com/office/word/2023/wordml/word16du" xmlns:w16sdtdh="http://schemas.microsoft.com/office/word/2020/wordml/sdtdatahash" xmlns:w16sdtfl="http://schemas.microsoft.com/office/word/2024/wordml/sdtformatlock" xmlns:w16se="http://schemas.microsoft.com/office/word/2015/wordml/symex" xmlns:wpg="http://schemas.microsoft.com/office/word/2010/wordprocessingGroup" xmlns:wpi="http://schemas.microsoft.com/office/word/2010/wordprocessingInk" xmlns:wne="http://schemas.microsoft.com/office/word/2006/wordml" xmlns:wps="http://schemas.microsoft.com/office/word/2010/wordprocessingShape" mc:Ignorable="w14 w15 w16se w16cid w16 w16cex w16sdtdh w16sdtfl w16du wp14">
   <w:abstractNum w:abstractNumId="0" w15:restartNumberingAfterBreak="0">
     <w:nsid w:val="049C76F8"/>
     <w:multiLevelType w:val="multilevel"/>
@@ -4606,7 +4885,7 @@
 </file>
 
 <file path=word/styles.xml><?xml version="1.0" encoding="utf-8"?>
-<w:styles xmlns:mc="http://schemas.openxmlformats.org/markup-compatibility/2006" xmlns:r="http://schemas.openxmlformats.org/officeDocument/2006/relationships" xmlns:w="http://schemas.openxmlformats.org/wordprocessingml/2006/main" xmlns:w14="http://schemas.microsoft.com/office/word/2010/wordml" xmlns:w15="http://schemas.microsoft.com/office/word/2012/wordml" xmlns:w16cex="http://schemas.microsoft.com/office/word/2018/wordml/cex" xmlns:w16cid="http://schemas.microsoft.com/office/word/2016/wordml/cid" xmlns:w16="http://schemas.microsoft.com/office/word/2018/wordml" xmlns:w16du="http://schemas.microsoft.com/office/word/2023/wordml/word16du" xmlns:w16sdtdh="http://schemas.microsoft.com/office/word/2020/wordml/sdtdatahash" xmlns:w16se="http://schemas.microsoft.com/office/word/2015/wordml/symex" mc:Ignorable="w14 w15 w16se w16cid w16 w16cex w16sdtdh w16du">
+<w:styles xmlns:mc="http://schemas.openxmlformats.org/markup-compatibility/2006" xmlns:r="http://schemas.openxmlformats.org/officeDocument/2006/relationships" xmlns:w="http://schemas.openxmlformats.org/wordprocessingml/2006/main" xmlns:w14="http://schemas.microsoft.com/office/word/2010/wordml" xmlns:w15="http://schemas.microsoft.com/office/word/2012/wordml" xmlns:w16cex="http://schemas.microsoft.com/office/word/2018/wordml/cex" xmlns:w16cid="http://schemas.microsoft.com/office/word/2016/wordml/cid" xmlns:w16="http://schemas.microsoft.com/office/word/2018/wordml" xmlns:w16du="http://schemas.microsoft.com/office/word/2023/wordml/word16du" xmlns:w16sdtdh="http://schemas.microsoft.com/office/word/2020/wordml/sdtdatahash" xmlns:w16sdtfl="http://schemas.microsoft.com/office/word/2024/wordml/sdtformatlock" xmlns:w16se="http://schemas.microsoft.com/office/word/2015/wordml/symex" mc:Ignorable="w14 w15 w16se w16cid w16 w16cex w16sdtdh w16sdtfl w16du">
   <w:docDefaults>
     <w:rPrDefault>
       <w:rPr>
@@ -5253,7 +5532,6 @@
   <w:style w:type="character" w:default="1" w:styleId="Standardnpsmoodstavce">
     <w:name w:val="Default Paragraph Font"/>
     <w:uiPriority w:val="1"/>
-    <w:semiHidden/>
     <w:unhideWhenUsed/>
   </w:style>
   <w:style w:type="table" w:default="1" w:styleId="Normlntabulka">
@@ -5613,6 +5891,19 @@
       <w:color w:val="404040" w:themeColor="text1" w:themeTint="BF"/>
     </w:rPr>
   </w:style>
+  <w:style w:type="paragraph" w:styleId="Obsah3">
+    <w:name w:val="toc 3"/>
+    <w:basedOn w:val="Normln"/>
+    <w:next w:val="Normln"/>
+    <w:autoRedefine/>
+    <w:uiPriority w:val="39"/>
+    <w:unhideWhenUsed/>
+    <w:rsid w:val="00DA4885"/>
+    <w:pPr>
+      <w:spacing w:after="100"/>
+      <w:ind w:left="440"/>
+    </w:pPr>
+  </w:style>
 </w:styles>
 </file>
 
@@ -5921,16 +6212,6 @@
 </file>
 
 <file path=customXml/item2.xml><?xml version="1.0" encoding="utf-8"?>
-<p:properties xmlns:p="http://schemas.microsoft.com/office/2006/metadata/properties" xmlns:xsi="http://www.w3.org/2001/XMLSchema-instance" xmlns:pc="http://schemas.microsoft.com/office/infopath/2007/PartnerControls">
-  <documentManagement/>
-</p:properties>
-</file>
-
-<file path=customXml/item3.xml><?xml version="1.0" encoding="utf-8"?>
-<b:Sources xmlns:b="http://schemas.openxmlformats.org/officeDocument/2006/bibliography" xmlns="http://schemas.openxmlformats.org/officeDocument/2006/bibliography" SelectedStyle="\ISO690Nmerical.XSL" StyleName="ISO 690 – číselná reference" Version="1987"/>
-</file>
-
-<file path=customXml/item4.xml><?xml version="1.0" encoding="utf-8"?>
 <ct:contentTypeSchema xmlns:ct="http://schemas.microsoft.com/office/2006/metadata/contentType" xmlns:ma="http://schemas.microsoft.com/office/2006/metadata/properties/metaAttributes" ct:_="" ma:_="" ma:contentTypeName="Dokument" ma:contentTypeID="0x01010050B1E99129EB1C4B94650070FE2E0B3B" ma:contentTypeVersion="4" ma:contentTypeDescription="Vytvoří nový dokument" ma:contentTypeScope="" ma:versionID="4b1406bcfa7da0748f6a3409a4d9ec36">
   <xsd:schema xmlns:xsd="http://www.w3.org/2001/XMLSchema" xmlns:xs="http://www.w3.org/2001/XMLSchema" xmlns:p="http://schemas.microsoft.com/office/2006/metadata/properties" xmlns:ns2="c3e65571-a390-4c9e-b8e9-5d531d8bbe37" xmlns:ns3="754b39a0-e428-4fa2-823f-61c0c676bbed" targetNamespace="http://schemas.microsoft.com/office/2006/metadata/properties" ma:root="true" ma:fieldsID="85554ed8242ef730ce8ebbc69a9f6cc5" ns2:_="" ns3:_="">
     <xsd:import namespace="c3e65571-a390-4c9e-b8e9-5d531d8bbe37"/>
@@ -6095,6 +6376,16 @@
 </ct:contentTypeSchema>
 </file>
 
+<file path=customXml/item3.xml><?xml version="1.0" encoding="utf-8"?>
+<b:Sources xmlns:b="http://schemas.openxmlformats.org/officeDocument/2006/bibliography" xmlns="http://schemas.openxmlformats.org/officeDocument/2006/bibliography" SelectedStyle="\ISO690Nmerical.XSL" StyleName="ISO 690 – číselná reference" Version="1987"/>
+</file>
+
+<file path=customXml/item4.xml><?xml version="1.0" encoding="utf-8"?>
+<p:properties xmlns:p="http://schemas.microsoft.com/office/2006/metadata/properties" xmlns:xsi="http://www.w3.org/2001/XMLSchema-instance" xmlns:pc="http://schemas.microsoft.com/office/infopath/2007/PartnerControls">
+  <documentManagement/>
+</p:properties>
+</file>
+
 <file path=customXml/itemProps1.xml><?xml version="1.0" encoding="utf-8"?>
 <ds:datastoreItem xmlns:ds="http://schemas.openxmlformats.org/officeDocument/2006/customXml" ds:itemID="{4FF85B71-35EB-4667-B5A7-25BC67E7B3EE}">
   <ds:schemaRefs>
@@ -6104,23 +6395,6 @@
 </file>
 
 <file path=customXml/itemProps2.xml><?xml version="1.0" encoding="utf-8"?>
-<ds:datastoreItem xmlns:ds="http://schemas.openxmlformats.org/officeDocument/2006/customXml" ds:itemID="{43079A01-61F3-44B1-90C1-B1FEC405C657}">
-  <ds:schemaRefs>
-    <ds:schemaRef ds:uri="http://schemas.microsoft.com/office/2006/metadata/properties"/>
-    <ds:schemaRef ds:uri="http://schemas.microsoft.com/office/infopath/2007/PartnerControls"/>
-  </ds:schemaRefs>
-</ds:datastoreItem>
-</file>
-
-<file path=customXml/itemProps3.xml><?xml version="1.0" encoding="utf-8"?>
-<ds:datastoreItem xmlns:ds="http://schemas.openxmlformats.org/officeDocument/2006/customXml" ds:itemID="{324DBA31-953D-436A-9E77-D8A7DC4AD694}">
-  <ds:schemaRefs>
-    <ds:schemaRef ds:uri="http://schemas.openxmlformats.org/officeDocument/2006/bibliography"/>
-  </ds:schemaRefs>
-</ds:datastoreItem>
-</file>
-
-<file path=customXml/itemProps4.xml><?xml version="1.0" encoding="utf-8"?>
 <ds:datastoreItem xmlns:ds="http://schemas.openxmlformats.org/officeDocument/2006/customXml" ds:itemID="{82A38B51-6072-4AA7-82FD-DFB83251AC2E}">
   <ds:schemaRefs>
     <ds:schemaRef ds:uri="http://schemas.microsoft.com/office/2006/metadata/contentType"/>
@@ -6137,4 +6411,21 @@
     <ds:schemaRef ds:uri="http://schemas.microsoft.com/internal/obd"/>
   </ds:schemaRefs>
 </ds:datastoreItem>
+</file>
+
+<file path=customXml/itemProps3.xml><?xml version="1.0" encoding="utf-8"?>
+<ds:datastoreItem xmlns:ds="http://schemas.openxmlformats.org/officeDocument/2006/customXml" ds:itemID="{324DBA31-953D-436A-9E77-D8A7DC4AD694}">
+  <ds:schemaRefs>
+    <ds:schemaRef ds:uri="http://schemas.openxmlformats.org/officeDocument/2006/bibliography"/>
+  </ds:schemaRefs>
+</ds:datastoreItem>
+</file>
+
+<file path=customXml/itemProps4.xml><?xml version="1.0" encoding="utf-8"?>
+<ds:datastoreItem xmlns:ds="http://schemas.openxmlformats.org/officeDocument/2006/customXml" ds:itemID="{43079A01-61F3-44B1-90C1-B1FEC405C657}">
+  <ds:schemaRefs>
+    <ds:schemaRef ds:uri="http://schemas.microsoft.com/office/2006/metadata/properties"/>
+    <ds:schemaRef ds:uri="http://schemas.microsoft.com/office/infopath/2007/PartnerControls"/>
+  </ds:schemaRefs>
+</ds:datastoreItem>
 </file>
</xml_diff>